<commit_message>
RegistrarAdmin y Correccion HU
</commit_message>
<xml_diff>
--- a/PREGAME/1. ELICITACION/1.1 Especificacion RS/G4_EspecificacionRS_CU.docx
+++ b/PREGAME/1. ELICITACION/1.1 Especificacion RS/G4_EspecificacionRS_CU.docx
@@ -4253,7 +4253,7 @@
               <w:left w:val="single" w:sz="8" w:space="0" w:color="auto"/>
               <w:right w:val="single" w:sz="8" w:space="0" w:color="auto"/>
             </w:tcBorders>
-            <w:shd w:val="clear" w:color="auto" w:fill="C9DAF8"/>
+            <w:shd w:val="clear" w:color="auto" w:fill="92D050"/>
             <w:vAlign w:val="bottom"/>
           </w:tcPr>
           <w:p>
@@ -4338,7 +4338,7 @@
               <w:bottom w:val="single" w:sz="8" w:space="0" w:color="auto"/>
               <w:right w:val="single" w:sz="8" w:space="0" w:color="auto"/>
             </w:tcBorders>
-            <w:shd w:val="clear" w:color="auto" w:fill="C9DAF8"/>
+            <w:shd w:val="clear" w:color="auto" w:fill="92D050"/>
             <w:vAlign w:val="bottom"/>
           </w:tcPr>
           <w:p>
@@ -4403,7 +4403,7 @@
               <w:left w:val="single" w:sz="8" w:space="0" w:color="auto"/>
               <w:right w:val="single" w:sz="8" w:space="0" w:color="auto"/>
             </w:tcBorders>
-            <w:shd w:val="clear" w:color="auto" w:fill="C9DAF8"/>
+            <w:shd w:val="clear" w:color="auto" w:fill="92D050"/>
             <w:vAlign w:val="bottom"/>
           </w:tcPr>
           <w:p>
@@ -4483,7 +4483,7 @@
               <w:bottom w:val="single" w:sz="8" w:space="0" w:color="auto"/>
               <w:right w:val="single" w:sz="8" w:space="0" w:color="auto"/>
             </w:tcBorders>
-            <w:shd w:val="clear" w:color="auto" w:fill="C9DAF8"/>
+            <w:shd w:val="clear" w:color="auto" w:fill="92D050"/>
             <w:vAlign w:val="bottom"/>
           </w:tcPr>
           <w:p>
@@ -4529,7 +4529,7 @@
               <w:left w:val="single" w:sz="8" w:space="0" w:color="auto"/>
               <w:right w:val="single" w:sz="8" w:space="0" w:color="auto"/>
             </w:tcBorders>
-            <w:shd w:val="clear" w:color="auto" w:fill="C9DAF8"/>
+            <w:shd w:val="clear" w:color="auto" w:fill="92D050"/>
             <w:vAlign w:val="bottom"/>
           </w:tcPr>
           <w:p>
@@ -4593,7 +4593,7 @@
               <w:bottom w:val="single" w:sz="8" w:space="0" w:color="auto"/>
               <w:right w:val="single" w:sz="8" w:space="0" w:color="auto"/>
             </w:tcBorders>
-            <w:shd w:val="clear" w:color="auto" w:fill="C9DAF8"/>
+            <w:shd w:val="clear" w:color="auto" w:fill="92D050"/>
             <w:vAlign w:val="bottom"/>
           </w:tcPr>
           <w:p>
@@ -4639,7 +4639,7 @@
               <w:left w:val="single" w:sz="8" w:space="0" w:color="auto"/>
               <w:right w:val="single" w:sz="8" w:space="0" w:color="auto"/>
             </w:tcBorders>
-            <w:shd w:val="clear" w:color="auto" w:fill="C9DAF8"/>
+            <w:shd w:val="clear" w:color="auto" w:fill="92D050"/>
             <w:vAlign w:val="bottom"/>
           </w:tcPr>
           <w:p>
@@ -4710,7 +4710,7 @@
               <w:bottom w:val="single" w:sz="8" w:space="0" w:color="auto"/>
               <w:right w:val="single" w:sz="8" w:space="0" w:color="auto"/>
             </w:tcBorders>
-            <w:shd w:val="clear" w:color="auto" w:fill="C9DAF8"/>
+            <w:shd w:val="clear" w:color="auto" w:fill="92D050"/>
             <w:vAlign w:val="bottom"/>
           </w:tcPr>
           <w:p>
@@ -4756,7 +4756,7 @@
               <w:left w:val="single" w:sz="8" w:space="0" w:color="auto"/>
               <w:right w:val="single" w:sz="8" w:space="0" w:color="auto"/>
             </w:tcBorders>
-            <w:shd w:val="clear" w:color="auto" w:fill="C9DAF8"/>
+            <w:shd w:val="clear" w:color="auto" w:fill="92D050"/>
             <w:vAlign w:val="bottom"/>
           </w:tcPr>
           <w:p>
@@ -4840,7 +4840,7 @@
               <w:bottom w:val="single" w:sz="8" w:space="0" w:color="auto"/>
               <w:right w:val="single" w:sz="8" w:space="0" w:color="auto"/>
             </w:tcBorders>
-            <w:shd w:val="clear" w:color="auto" w:fill="C9DAF8"/>
+            <w:shd w:val="clear" w:color="auto" w:fill="92D050"/>
             <w:vAlign w:val="bottom"/>
           </w:tcPr>
           <w:p>
@@ -4905,7 +4905,7 @@
               <w:left w:val="single" w:sz="8" w:space="0" w:color="auto"/>
               <w:right w:val="single" w:sz="8" w:space="0" w:color="auto"/>
             </w:tcBorders>
-            <w:shd w:val="clear" w:color="auto" w:fill="C9DAF8"/>
+            <w:shd w:val="clear" w:color="auto" w:fill="92D050"/>
             <w:vAlign w:val="bottom"/>
           </w:tcPr>
           <w:p>
@@ -4992,7 +4992,7 @@
               <w:bottom w:val="single" w:sz="8" w:space="0" w:color="auto"/>
               <w:right w:val="single" w:sz="8" w:space="0" w:color="auto"/>
             </w:tcBorders>
-            <w:shd w:val="clear" w:color="auto" w:fill="C9DAF8"/>
+            <w:shd w:val="clear" w:color="auto" w:fill="92D050"/>
             <w:vAlign w:val="bottom"/>
           </w:tcPr>
           <w:p>
@@ -5038,7 +5038,7 @@
               <w:left w:val="single" w:sz="8" w:space="0" w:color="auto"/>
               <w:right w:val="single" w:sz="8" w:space="0" w:color="auto"/>
             </w:tcBorders>
-            <w:shd w:val="clear" w:color="auto" w:fill="C9DAF8"/>
+            <w:shd w:val="clear" w:color="auto" w:fill="92D050"/>
             <w:vAlign w:val="bottom"/>
           </w:tcPr>
           <w:p>
@@ -5121,7 +5121,7 @@
               <w:left w:val="single" w:sz="8" w:space="0" w:color="auto"/>
               <w:right w:val="single" w:sz="8" w:space="0" w:color="auto"/>
             </w:tcBorders>
-            <w:shd w:val="clear" w:color="auto" w:fill="C9DAF8"/>
+            <w:shd w:val="clear" w:color="auto" w:fill="92D050"/>
             <w:vAlign w:val="bottom"/>
           </w:tcPr>
           <w:p>
@@ -5174,7 +5174,7 @@
               <w:bottom w:val="single" w:sz="8" w:space="0" w:color="auto"/>
               <w:right w:val="single" w:sz="8" w:space="0" w:color="auto"/>
             </w:tcBorders>
-            <w:shd w:val="clear" w:color="auto" w:fill="C9DAF8"/>
+            <w:shd w:val="clear" w:color="auto" w:fill="92D050"/>
             <w:vAlign w:val="bottom"/>
           </w:tcPr>
           <w:p>
@@ -5220,7 +5220,7 @@
               <w:left w:val="single" w:sz="8" w:space="0" w:color="auto"/>
               <w:right w:val="single" w:sz="8" w:space="0" w:color="auto"/>
             </w:tcBorders>
-            <w:shd w:val="clear" w:color="auto" w:fill="C9DAF8"/>
+            <w:shd w:val="clear" w:color="auto" w:fill="92D050"/>
             <w:vAlign w:val="bottom"/>
           </w:tcPr>
           <w:p>
@@ -5284,7 +5284,7 @@
               <w:bottom w:val="single" w:sz="8" w:space="0" w:color="auto"/>
               <w:right w:val="single" w:sz="8" w:space="0" w:color="auto"/>
             </w:tcBorders>
-            <w:shd w:val="clear" w:color="auto" w:fill="C9DAF8"/>
+            <w:shd w:val="clear" w:color="auto" w:fill="92D050"/>
             <w:vAlign w:val="bottom"/>
           </w:tcPr>
           <w:p>
@@ -5330,7 +5330,7 @@
               <w:left w:val="single" w:sz="8" w:space="0" w:color="auto"/>
               <w:right w:val="single" w:sz="8" w:space="0" w:color="auto"/>
             </w:tcBorders>
-            <w:shd w:val="clear" w:color="auto" w:fill="C9DAF8"/>
+            <w:shd w:val="clear" w:color="auto" w:fill="92D050"/>
             <w:vAlign w:val="bottom"/>
           </w:tcPr>
           <w:p>
@@ -5418,7 +5418,7 @@
               <w:bottom w:val="single" w:sz="8" w:space="0" w:color="auto"/>
               <w:right w:val="single" w:sz="8" w:space="0" w:color="auto"/>
             </w:tcBorders>
-            <w:shd w:val="clear" w:color="auto" w:fill="C9DAF8"/>
+            <w:shd w:val="clear" w:color="auto" w:fill="92D050"/>
             <w:vAlign w:val="bottom"/>
           </w:tcPr>
           <w:p>
@@ -5465,7 +5465,7 @@
               <w:bottom w:val="single" w:sz="4" w:space="0" w:color="auto"/>
               <w:right w:val="single" w:sz="8" w:space="0" w:color="auto"/>
             </w:tcBorders>
-            <w:shd w:val="clear" w:color="auto" w:fill="C9DAF8"/>
+            <w:shd w:val="clear" w:color="auto" w:fill="92D050"/>
             <w:vAlign w:val="bottom"/>
           </w:tcPr>
           <w:p>
@@ -5558,7 +5558,7 @@
               <w:left w:val="single" w:sz="8" w:space="0" w:color="auto"/>
               <w:right w:val="single" w:sz="8" w:space="0" w:color="auto"/>
             </w:tcBorders>
-            <w:shd w:val="clear" w:color="auto" w:fill="C9DAF8"/>
+            <w:shd w:val="clear" w:color="auto" w:fill="92D050"/>
             <w:vAlign w:val="bottom"/>
           </w:tcPr>
           <w:p>
@@ -5651,7 +5651,7 @@
               <w:left w:val="single" w:sz="8" w:space="0" w:color="auto"/>
               <w:right w:val="single" w:sz="8" w:space="0" w:color="auto"/>
             </w:tcBorders>
-            <w:shd w:val="clear" w:color="auto" w:fill="C9DAF8"/>
+            <w:shd w:val="clear" w:color="auto" w:fill="92D050"/>
             <w:vAlign w:val="bottom"/>
           </w:tcPr>
           <w:p>
@@ -5718,7 +5718,7 @@
               <w:left w:val="single" w:sz="8" w:space="0" w:color="auto"/>
               <w:right w:val="single" w:sz="8" w:space="0" w:color="auto"/>
             </w:tcBorders>
-            <w:shd w:val="clear" w:color="auto" w:fill="C9DAF8"/>
+            <w:shd w:val="clear" w:color="auto" w:fill="92D050"/>
             <w:vAlign w:val="bottom"/>
           </w:tcPr>
           <w:p>
@@ -5821,7 +5821,7 @@
               <w:left w:val="single" w:sz="8" w:space="0" w:color="auto"/>
               <w:right w:val="single" w:sz="8" w:space="0" w:color="auto"/>
             </w:tcBorders>
-            <w:shd w:val="clear" w:color="auto" w:fill="C9DAF8"/>
+            <w:shd w:val="clear" w:color="auto" w:fill="92D050"/>
             <w:vAlign w:val="bottom"/>
           </w:tcPr>
           <w:p>
@@ -5887,7 +5887,7 @@
               <w:left w:val="single" w:sz="8" w:space="0" w:color="auto"/>
               <w:right w:val="single" w:sz="8" w:space="0" w:color="auto"/>
             </w:tcBorders>
-            <w:shd w:val="clear" w:color="auto" w:fill="C9DAF8"/>
+            <w:shd w:val="clear" w:color="auto" w:fill="92D050"/>
             <w:vAlign w:val="bottom"/>
           </w:tcPr>
           <w:p>
@@ -5959,7 +5959,7 @@
               <w:bottom w:val="single" w:sz="8" w:space="0" w:color="C9DAF8"/>
               <w:right w:val="single" w:sz="8" w:space="0" w:color="auto"/>
             </w:tcBorders>
-            <w:shd w:val="clear" w:color="auto" w:fill="C9DAF8"/>
+            <w:shd w:val="clear" w:color="auto" w:fill="92D050"/>
             <w:vAlign w:val="bottom"/>
           </w:tcPr>
           <w:p>
@@ -6025,7 +6025,7 @@
               <w:left w:val="single" w:sz="8" w:space="0" w:color="auto"/>
               <w:right w:val="single" w:sz="8" w:space="0" w:color="auto"/>
             </w:tcBorders>
-            <w:shd w:val="clear" w:color="auto" w:fill="C9DAF8"/>
+            <w:shd w:val="clear" w:color="auto" w:fill="92D050"/>
             <w:vAlign w:val="bottom"/>
           </w:tcPr>
           <w:p>
@@ -6113,7 +6113,7 @@
               <w:bottom w:val="single" w:sz="8" w:space="0" w:color="C9DAF8"/>
               <w:right w:val="single" w:sz="8" w:space="0" w:color="auto"/>
             </w:tcBorders>
-            <w:shd w:val="clear" w:color="auto" w:fill="C9DAF8"/>
+            <w:shd w:val="clear" w:color="auto" w:fill="92D050"/>
             <w:vAlign w:val="bottom"/>
           </w:tcPr>
           <w:p>
@@ -6179,7 +6179,7 @@
               <w:left w:val="single" w:sz="8" w:space="0" w:color="auto"/>
               <w:right w:val="single" w:sz="8" w:space="0" w:color="auto"/>
             </w:tcBorders>
-            <w:shd w:val="clear" w:color="auto" w:fill="C9DAF8"/>
+            <w:shd w:val="clear" w:color="auto" w:fill="92D050"/>
             <w:vAlign w:val="bottom"/>
           </w:tcPr>
           <w:p>
@@ -6260,7 +6260,7 @@
               <w:bottom w:val="single" w:sz="8" w:space="0" w:color="auto"/>
               <w:right w:val="single" w:sz="8" w:space="0" w:color="auto"/>
             </w:tcBorders>
-            <w:shd w:val="clear" w:color="auto" w:fill="C9DAF8"/>
+            <w:shd w:val="clear" w:color="auto" w:fill="92D050"/>
             <w:vAlign w:val="bottom"/>
           </w:tcPr>
           <w:p>
@@ -6326,7 +6326,7 @@
               <w:left w:val="single" w:sz="8" w:space="0" w:color="auto"/>
               <w:right w:val="single" w:sz="8" w:space="0" w:color="auto"/>
             </w:tcBorders>
-            <w:shd w:val="clear" w:color="auto" w:fill="C9DAF8"/>
+            <w:shd w:val="clear" w:color="auto" w:fill="92D050"/>
             <w:vAlign w:val="bottom"/>
           </w:tcPr>
           <w:p>
@@ -6407,7 +6407,7 @@
               <w:bottom w:val="single" w:sz="8" w:space="0" w:color="auto"/>
               <w:right w:val="single" w:sz="8" w:space="0" w:color="auto"/>
             </w:tcBorders>
-            <w:shd w:val="clear" w:color="auto" w:fill="C9DAF8"/>
+            <w:shd w:val="clear" w:color="auto" w:fill="92D050"/>
             <w:vAlign w:val="bottom"/>
           </w:tcPr>
           <w:p>
@@ -6473,7 +6473,7 @@
               <w:left w:val="single" w:sz="8" w:space="0" w:color="auto"/>
               <w:right w:val="single" w:sz="8" w:space="0" w:color="auto"/>
             </w:tcBorders>
-            <w:shd w:val="clear" w:color="auto" w:fill="C9DAF8"/>
+            <w:shd w:val="clear" w:color="auto" w:fill="92D050"/>
             <w:vAlign w:val="bottom"/>
           </w:tcPr>
           <w:p>
@@ -6563,7 +6563,7 @@
               <w:left w:val="single" w:sz="8" w:space="0" w:color="auto"/>
               <w:right w:val="single" w:sz="8" w:space="0" w:color="auto"/>
             </w:tcBorders>
-            <w:shd w:val="clear" w:color="auto" w:fill="C9DAF8"/>
+            <w:shd w:val="clear" w:color="auto" w:fill="92D050"/>
             <w:vAlign w:val="bottom"/>
           </w:tcPr>
           <w:p>
@@ -6649,7 +6649,7 @@
               <w:bottom w:val="single" w:sz="8" w:space="0" w:color="C9DAF8"/>
               <w:right w:val="single" w:sz="8" w:space="0" w:color="auto"/>
             </w:tcBorders>
-            <w:shd w:val="clear" w:color="auto" w:fill="C9DAF8"/>
+            <w:shd w:val="clear" w:color="auto" w:fill="92D050"/>
             <w:vAlign w:val="bottom"/>
           </w:tcPr>
           <w:p>
@@ -6717,7 +6717,7 @@
               <w:left w:val="single" w:sz="8" w:space="0" w:color="auto"/>
               <w:right w:val="single" w:sz="8" w:space="0" w:color="auto"/>
             </w:tcBorders>
-            <w:shd w:val="clear" w:color="auto" w:fill="C9DAF8"/>
+            <w:shd w:val="clear" w:color="auto" w:fill="92D050"/>
             <w:vAlign w:val="bottom"/>
           </w:tcPr>
           <w:p>
@@ -6811,7 +6811,7 @@
               <w:bottom w:val="single" w:sz="8" w:space="0" w:color="auto"/>
               <w:right w:val="single" w:sz="8" w:space="0" w:color="auto"/>
             </w:tcBorders>
-            <w:shd w:val="clear" w:color="auto" w:fill="C9DAF8"/>
+            <w:shd w:val="clear" w:color="auto" w:fill="92D050"/>
             <w:vAlign w:val="bottom"/>
           </w:tcPr>
           <w:p>
@@ -6879,7 +6879,7 @@
               <w:left w:val="single" w:sz="8" w:space="0" w:color="auto"/>
               <w:right w:val="single" w:sz="8" w:space="0" w:color="auto"/>
             </w:tcBorders>
-            <w:shd w:val="clear" w:color="auto" w:fill="C9DAF8"/>
+            <w:shd w:val="clear" w:color="auto" w:fill="92D050"/>
             <w:vAlign w:val="bottom"/>
           </w:tcPr>
           <w:p>
@@ -6969,7 +6969,7 @@
               <w:left w:val="single" w:sz="8" w:space="0" w:color="auto"/>
               <w:right w:val="single" w:sz="8" w:space="0" w:color="auto"/>
             </w:tcBorders>
-            <w:shd w:val="clear" w:color="auto" w:fill="C9DAF8"/>
+            <w:shd w:val="clear" w:color="auto" w:fill="92D050"/>
             <w:vAlign w:val="bottom"/>
           </w:tcPr>
           <w:p>
@@ -7037,7 +7037,7 @@
               <w:bottom w:val="single" w:sz="8" w:space="0" w:color="C9DAF8"/>
               <w:right w:val="single" w:sz="8" w:space="0" w:color="auto"/>
             </w:tcBorders>
-            <w:shd w:val="clear" w:color="auto" w:fill="C9DAF8"/>
+            <w:shd w:val="clear" w:color="auto" w:fill="92D050"/>
             <w:vAlign w:val="bottom"/>
           </w:tcPr>
           <w:p>
@@ -7104,7 +7104,7 @@
               <w:left w:val="single" w:sz="8" w:space="0" w:color="auto"/>
               <w:right w:val="single" w:sz="8" w:space="0" w:color="auto"/>
             </w:tcBorders>
-            <w:shd w:val="clear" w:color="auto" w:fill="C9DAF8"/>
+            <w:shd w:val="clear" w:color="auto" w:fill="92D050"/>
             <w:vAlign w:val="bottom"/>
           </w:tcPr>
           <w:p>
@@ -7193,7 +7193,7 @@
               <w:bottom w:val="single" w:sz="8" w:space="0" w:color="C9DAF8"/>
               <w:right w:val="single" w:sz="8" w:space="0" w:color="auto"/>
             </w:tcBorders>
-            <w:shd w:val="clear" w:color="auto" w:fill="C9DAF8"/>
+            <w:shd w:val="clear" w:color="auto" w:fill="92D050"/>
             <w:vAlign w:val="bottom"/>
           </w:tcPr>
           <w:p>
@@ -7260,7 +7260,7 @@
               <w:left w:val="single" w:sz="8" w:space="0" w:color="auto"/>
               <w:right w:val="single" w:sz="8" w:space="0" w:color="auto"/>
             </w:tcBorders>
-            <w:shd w:val="clear" w:color="auto" w:fill="C9DAF8"/>
+            <w:shd w:val="clear" w:color="auto" w:fill="92D050"/>
             <w:vAlign w:val="bottom"/>
           </w:tcPr>
           <w:p>
@@ -7342,7 +7342,7 @@
               <w:bottom w:val="single" w:sz="8" w:space="0" w:color="auto"/>
               <w:right w:val="single" w:sz="8" w:space="0" w:color="auto"/>
             </w:tcBorders>
-            <w:shd w:val="clear" w:color="auto" w:fill="C9DAF8"/>
+            <w:shd w:val="clear" w:color="auto" w:fill="92D050"/>
             <w:vAlign w:val="bottom"/>
           </w:tcPr>
           <w:p>
@@ -7409,7 +7409,7 @@
               <w:left w:val="single" w:sz="8" w:space="0" w:color="auto"/>
               <w:right w:val="single" w:sz="8" w:space="0" w:color="auto"/>
             </w:tcBorders>
-            <w:shd w:val="clear" w:color="auto" w:fill="C9DAF8"/>
+            <w:shd w:val="clear" w:color="auto" w:fill="92D050"/>
             <w:vAlign w:val="bottom"/>
           </w:tcPr>
           <w:p>
@@ -7493,7 +7493,7 @@
               <w:bottom w:val="single" w:sz="8" w:space="0" w:color="auto"/>
               <w:right w:val="single" w:sz="8" w:space="0" w:color="auto"/>
             </w:tcBorders>
-            <w:shd w:val="clear" w:color="auto" w:fill="C9DAF8"/>
+            <w:shd w:val="clear" w:color="auto" w:fill="92D050"/>
             <w:vAlign w:val="bottom"/>
           </w:tcPr>
           <w:p>
@@ -7559,7 +7559,7 @@
               <w:left w:val="single" w:sz="8" w:space="0" w:color="auto"/>
               <w:right w:val="single" w:sz="8" w:space="0" w:color="auto"/>
             </w:tcBorders>
-            <w:shd w:val="clear" w:color="auto" w:fill="C9DAF8"/>
+            <w:shd w:val="clear" w:color="auto" w:fill="92D050"/>
             <w:vAlign w:val="bottom"/>
           </w:tcPr>
           <w:p>
@@ -7639,7 +7639,7 @@
               <w:bottom w:val="single" w:sz="8" w:space="0" w:color="auto"/>
               <w:right w:val="single" w:sz="8" w:space="0" w:color="auto"/>
             </w:tcBorders>
-            <w:shd w:val="clear" w:color="auto" w:fill="C9DAF8"/>
+            <w:shd w:val="clear" w:color="auto" w:fill="92D050"/>
             <w:vAlign w:val="bottom"/>
           </w:tcPr>
           <w:p>
@@ -7687,7 +7687,7 @@
               <w:bottom w:val="single" w:sz="4" w:space="0" w:color="auto"/>
               <w:right w:val="single" w:sz="8" w:space="0" w:color="auto"/>
             </w:tcBorders>
-            <w:shd w:val="clear" w:color="auto" w:fill="C9DAF8"/>
+            <w:shd w:val="clear" w:color="auto" w:fill="92D050"/>
             <w:vAlign w:val="bottom"/>
           </w:tcPr>
           <w:p>
@@ -7759,7 +7759,7 @@
               <w:left w:val="single" w:sz="8" w:space="0" w:color="auto"/>
               <w:right w:val="single" w:sz="8" w:space="0" w:color="auto"/>
             </w:tcBorders>
-            <w:shd w:val="clear" w:color="auto" w:fill="C9DAF8"/>
+            <w:shd w:val="clear" w:color="auto" w:fill="92D050"/>
             <w:vAlign w:val="bottom"/>
           </w:tcPr>
           <w:p>
@@ -7815,6 +7815,3719 @@
                 <w:sz w:val="24"/>
               </w:rPr>
               <w:t xml:space="preserve"> de un producto.</w:t>
+            </w:r>
+          </w:p>
+        </w:tc>
+      </w:tr>
+      <w:tr>
+        <w:trPr>
+          <w:trHeight w:val="88"/>
+        </w:trPr>
+        <w:tc>
+          <w:tcPr>
+            <w:tcW w:w="2390" w:type="dxa"/>
+            <w:tcBorders>
+              <w:left w:val="single" w:sz="8" w:space="0" w:color="auto"/>
+              <w:bottom w:val="single" w:sz="8" w:space="0" w:color="auto"/>
+              <w:right w:val="single" w:sz="8" w:space="0" w:color="auto"/>
+            </w:tcBorders>
+            <w:shd w:val="clear" w:color="auto" w:fill="92D050"/>
+            <w:vAlign w:val="bottom"/>
+          </w:tcPr>
+          <w:p>
+            <w:pPr>
+              <w:spacing w:line="0" w:lineRule="atLeast"/>
+              <w:ind w:left="120"/>
+              <w:rPr>
+                <w:rFonts w:ascii="Times New Roman" w:eastAsia="Times New Roman" w:hAnsi="Times New Roman"/>
+                <w:sz w:val="7"/>
+              </w:rPr>
+            </w:pPr>
+          </w:p>
+        </w:tc>
+        <w:tc>
+          <w:tcPr>
+            <w:tcW w:w="905" w:type="dxa"/>
+            <w:tcBorders>
+              <w:bottom w:val="single" w:sz="8" w:space="0" w:color="auto"/>
+            </w:tcBorders>
+            <w:shd w:val="clear" w:color="auto" w:fill="auto"/>
+            <w:vAlign w:val="bottom"/>
+          </w:tcPr>
+          <w:p>
+            <w:pPr>
+              <w:spacing w:line="0" w:lineRule="atLeast"/>
+              <w:rPr>
+                <w:rFonts w:ascii="Times New Roman" w:eastAsia="Times New Roman" w:hAnsi="Times New Roman"/>
+                <w:sz w:val="7"/>
+              </w:rPr>
+            </w:pPr>
+          </w:p>
+        </w:tc>
+        <w:tc>
+          <w:tcPr>
+            <w:tcW w:w="4765" w:type="dxa"/>
+            <w:gridSpan w:val="2"/>
+            <w:tcBorders>
+              <w:bottom w:val="single" w:sz="8" w:space="0" w:color="auto"/>
+              <w:right w:val="single" w:sz="8" w:space="0" w:color="auto"/>
+            </w:tcBorders>
+            <w:shd w:val="clear" w:color="auto" w:fill="auto"/>
+            <w:vAlign w:val="bottom"/>
+          </w:tcPr>
+          <w:p>
+            <w:pPr>
+              <w:spacing w:line="0" w:lineRule="atLeast"/>
+              <w:rPr>
+                <w:rFonts w:ascii="Times New Roman" w:eastAsia="Times New Roman" w:hAnsi="Times New Roman"/>
+                <w:sz w:val="7"/>
+              </w:rPr>
+            </w:pPr>
+          </w:p>
+        </w:tc>
+      </w:tr>
+    </w:tbl>
+    <w:p>
+      <w:pPr>
+        <w:spacing w:line="200" w:lineRule="exact"/>
+        <w:rPr>
+          <w:rFonts w:ascii="Times New Roman" w:eastAsia="Times New Roman" w:hAnsi="Times New Roman"/>
+        </w:rPr>
+      </w:pPr>
+    </w:p>
+    <w:tbl>
+      <w:tblPr>
+        <w:tblW w:w="0" w:type="auto"/>
+        <w:tblInd w:w="10" w:type="dxa"/>
+        <w:tblLayout w:type="fixed"/>
+        <w:tblCellMar>
+          <w:left w:w="0" w:type="dxa"/>
+          <w:right w:w="0" w:type="dxa"/>
+        </w:tblCellMar>
+        <w:tblLook w:val="0000" w:firstRow="0" w:lastRow="0" w:firstColumn="0" w:lastColumn="0" w:noHBand="0" w:noVBand="0"/>
+      </w:tblPr>
+      <w:tblGrid>
+        <w:gridCol w:w="2390"/>
+        <w:gridCol w:w="905"/>
+        <w:gridCol w:w="57"/>
+        <w:gridCol w:w="4708"/>
+      </w:tblGrid>
+      <w:tr>
+        <w:trPr>
+          <w:trHeight w:val="436"/>
+        </w:trPr>
+        <w:tc>
+          <w:tcPr>
+            <w:tcW w:w="2390" w:type="dxa"/>
+            <w:tcBorders>
+              <w:top w:val="single" w:sz="8" w:space="0" w:color="auto"/>
+              <w:left w:val="single" w:sz="8" w:space="0" w:color="auto"/>
+              <w:right w:val="single" w:sz="8" w:space="0" w:color="auto"/>
+            </w:tcBorders>
+            <w:shd w:val="clear" w:color="auto" w:fill="C9DAF8"/>
+            <w:vAlign w:val="bottom"/>
+          </w:tcPr>
+          <w:p>
+            <w:pPr>
+              <w:spacing w:line="0" w:lineRule="atLeast"/>
+              <w:ind w:left="120"/>
+              <w:rPr>
+                <w:rFonts w:ascii="Times New Roman" w:eastAsia="Times New Roman" w:hAnsi="Times New Roman"/>
+                <w:b/>
+                <w:sz w:val="24"/>
+              </w:rPr>
+            </w:pPr>
+            <w:r>
+              <w:rPr>
+                <w:rFonts w:ascii="Times New Roman" w:eastAsia="Times New Roman" w:hAnsi="Times New Roman"/>
+                <w:b/>
+                <w:sz w:val="24"/>
+              </w:rPr>
+              <w:t>Caso de Uso</w:t>
+            </w:r>
+          </w:p>
+        </w:tc>
+        <w:tc>
+          <w:tcPr>
+            <w:tcW w:w="962" w:type="dxa"/>
+            <w:gridSpan w:val="2"/>
+            <w:tcBorders>
+              <w:top w:val="single" w:sz="8" w:space="0" w:color="auto"/>
+            </w:tcBorders>
+            <w:shd w:val="clear" w:color="auto" w:fill="auto"/>
+            <w:vAlign w:val="bottom"/>
+          </w:tcPr>
+          <w:p>
+            <w:pPr>
+              <w:spacing w:line="0" w:lineRule="atLeast"/>
+              <w:rPr>
+                <w:rFonts w:ascii="Times New Roman" w:eastAsia="Times New Roman" w:hAnsi="Times New Roman"/>
+                <w:sz w:val="24"/>
+              </w:rPr>
+            </w:pPr>
+          </w:p>
+        </w:tc>
+        <w:tc>
+          <w:tcPr>
+            <w:tcW w:w="4708" w:type="dxa"/>
+            <w:tcBorders>
+              <w:top w:val="single" w:sz="8" w:space="0" w:color="auto"/>
+              <w:right w:val="single" w:sz="8" w:space="0" w:color="auto"/>
+            </w:tcBorders>
+            <w:shd w:val="clear" w:color="auto" w:fill="auto"/>
+            <w:vAlign w:val="bottom"/>
+          </w:tcPr>
+          <w:p>
+            <w:pPr>
+              <w:spacing w:line="0" w:lineRule="atLeast"/>
+              <w:rPr>
+                <w:rFonts w:ascii="Times New Roman" w:eastAsia="Times New Roman" w:hAnsi="Times New Roman"/>
+                <w:sz w:val="24"/>
+              </w:rPr>
+            </w:pPr>
+            <w:r>
+              <w:rPr>
+                <w:rFonts w:ascii="Times New Roman" w:eastAsia="Times New Roman" w:hAnsi="Times New Roman"/>
+                <w:sz w:val="24"/>
+              </w:rPr>
+              <w:t xml:space="preserve">           Registrar Administradores</w:t>
+            </w:r>
+          </w:p>
+        </w:tc>
+      </w:tr>
+      <w:tr>
+        <w:trPr>
+          <w:trHeight w:val="84"/>
+        </w:trPr>
+        <w:tc>
+          <w:tcPr>
+            <w:tcW w:w="2390" w:type="dxa"/>
+            <w:tcBorders>
+              <w:left w:val="single" w:sz="8" w:space="0" w:color="auto"/>
+              <w:bottom w:val="single" w:sz="8" w:space="0" w:color="auto"/>
+              <w:right w:val="single" w:sz="8" w:space="0" w:color="auto"/>
+            </w:tcBorders>
+            <w:shd w:val="clear" w:color="auto" w:fill="C9DAF8"/>
+            <w:vAlign w:val="bottom"/>
+          </w:tcPr>
+          <w:p>
+            <w:pPr>
+              <w:spacing w:line="0" w:lineRule="atLeast"/>
+              <w:rPr>
+                <w:rFonts w:ascii="Times New Roman" w:eastAsia="Times New Roman" w:hAnsi="Times New Roman"/>
+                <w:sz w:val="7"/>
+              </w:rPr>
+            </w:pPr>
+          </w:p>
+        </w:tc>
+        <w:tc>
+          <w:tcPr>
+            <w:tcW w:w="962" w:type="dxa"/>
+            <w:gridSpan w:val="2"/>
+            <w:tcBorders>
+              <w:bottom w:val="single" w:sz="8" w:space="0" w:color="auto"/>
+            </w:tcBorders>
+            <w:shd w:val="clear" w:color="auto" w:fill="auto"/>
+            <w:vAlign w:val="bottom"/>
+          </w:tcPr>
+          <w:p>
+            <w:pPr>
+              <w:spacing w:line="0" w:lineRule="atLeast"/>
+              <w:rPr>
+                <w:rFonts w:ascii="Times New Roman" w:eastAsia="Times New Roman" w:hAnsi="Times New Roman"/>
+                <w:sz w:val="7"/>
+              </w:rPr>
+            </w:pPr>
+          </w:p>
+        </w:tc>
+        <w:tc>
+          <w:tcPr>
+            <w:tcW w:w="4708" w:type="dxa"/>
+            <w:tcBorders>
+              <w:bottom w:val="single" w:sz="8" w:space="0" w:color="auto"/>
+              <w:right w:val="single" w:sz="8" w:space="0" w:color="auto"/>
+            </w:tcBorders>
+            <w:shd w:val="clear" w:color="auto" w:fill="auto"/>
+            <w:vAlign w:val="bottom"/>
+          </w:tcPr>
+          <w:p>
+            <w:pPr>
+              <w:spacing w:line="0" w:lineRule="atLeast"/>
+              <w:rPr>
+                <w:rFonts w:ascii="Times New Roman" w:eastAsia="Times New Roman" w:hAnsi="Times New Roman"/>
+                <w:sz w:val="7"/>
+              </w:rPr>
+            </w:pPr>
+          </w:p>
+        </w:tc>
+      </w:tr>
+      <w:tr>
+        <w:trPr>
+          <w:trHeight w:val="397"/>
+        </w:trPr>
+        <w:tc>
+          <w:tcPr>
+            <w:tcW w:w="2390" w:type="dxa"/>
+            <w:tcBorders>
+              <w:left w:val="single" w:sz="8" w:space="0" w:color="auto"/>
+              <w:right w:val="single" w:sz="8" w:space="0" w:color="auto"/>
+            </w:tcBorders>
+            <w:shd w:val="clear" w:color="auto" w:fill="C9DAF8"/>
+            <w:vAlign w:val="bottom"/>
+          </w:tcPr>
+          <w:p>
+            <w:pPr>
+              <w:spacing w:line="0" w:lineRule="atLeast"/>
+              <w:ind w:left="120"/>
+              <w:rPr>
+                <w:rFonts w:ascii="Times New Roman" w:eastAsia="Times New Roman" w:hAnsi="Times New Roman"/>
+                <w:b/>
+                <w:sz w:val="24"/>
+              </w:rPr>
+            </w:pPr>
+            <w:r>
+              <w:rPr>
+                <w:rFonts w:ascii="Times New Roman" w:eastAsia="Times New Roman" w:hAnsi="Times New Roman"/>
+                <w:b/>
+                <w:sz w:val="24"/>
+              </w:rPr>
+              <w:t>Número</w:t>
+            </w:r>
+          </w:p>
+        </w:tc>
+        <w:tc>
+          <w:tcPr>
+            <w:tcW w:w="962" w:type="dxa"/>
+            <w:gridSpan w:val="2"/>
+            <w:shd w:val="clear" w:color="auto" w:fill="auto"/>
+            <w:vAlign w:val="bottom"/>
+          </w:tcPr>
+          <w:p>
+            <w:pPr>
+              <w:spacing w:line="0" w:lineRule="atLeast"/>
+              <w:ind w:left="100"/>
+              <w:rPr>
+                <w:rFonts w:ascii="Times New Roman" w:eastAsia="Times New Roman" w:hAnsi="Times New Roman"/>
+                <w:sz w:val="24"/>
+              </w:rPr>
+            </w:pPr>
+            <w:r>
+              <w:rPr>
+                <w:rFonts w:ascii="Times New Roman" w:eastAsia="Times New Roman" w:hAnsi="Times New Roman"/>
+                <w:sz w:val="24"/>
+              </w:rPr>
+              <w:t>REQ00</w:t>
+            </w:r>
+            <w:r>
+              <w:rPr>
+                <w:rFonts w:ascii="Times New Roman" w:eastAsia="Times New Roman" w:hAnsi="Times New Roman"/>
+                <w:sz w:val="24"/>
+              </w:rPr>
+              <w:t>3</w:t>
+            </w:r>
+          </w:p>
+        </w:tc>
+        <w:tc>
+          <w:tcPr>
+            <w:tcW w:w="4708" w:type="dxa"/>
+            <w:tcBorders>
+              <w:right w:val="single" w:sz="8" w:space="0" w:color="auto"/>
+            </w:tcBorders>
+            <w:shd w:val="clear" w:color="auto" w:fill="auto"/>
+            <w:vAlign w:val="bottom"/>
+          </w:tcPr>
+          <w:p>
+            <w:pPr>
+              <w:spacing w:line="0" w:lineRule="atLeast"/>
+              <w:rPr>
+                <w:rFonts w:ascii="Times New Roman" w:eastAsia="Times New Roman" w:hAnsi="Times New Roman"/>
+                <w:sz w:val="24"/>
+              </w:rPr>
+            </w:pPr>
+          </w:p>
+        </w:tc>
+      </w:tr>
+      <w:tr>
+        <w:trPr>
+          <w:trHeight w:val="83"/>
+        </w:trPr>
+        <w:tc>
+          <w:tcPr>
+            <w:tcW w:w="2390" w:type="dxa"/>
+            <w:tcBorders>
+              <w:left w:val="single" w:sz="8" w:space="0" w:color="auto"/>
+              <w:bottom w:val="single" w:sz="8" w:space="0" w:color="auto"/>
+              <w:right w:val="single" w:sz="8" w:space="0" w:color="auto"/>
+            </w:tcBorders>
+            <w:shd w:val="clear" w:color="auto" w:fill="C9DAF8"/>
+            <w:vAlign w:val="bottom"/>
+          </w:tcPr>
+          <w:p>
+            <w:pPr>
+              <w:spacing w:line="0" w:lineRule="atLeast"/>
+              <w:rPr>
+                <w:rFonts w:ascii="Times New Roman" w:eastAsia="Times New Roman" w:hAnsi="Times New Roman"/>
+                <w:sz w:val="7"/>
+              </w:rPr>
+            </w:pPr>
+          </w:p>
+        </w:tc>
+        <w:tc>
+          <w:tcPr>
+            <w:tcW w:w="5670" w:type="dxa"/>
+            <w:gridSpan w:val="3"/>
+            <w:tcBorders>
+              <w:bottom w:val="single" w:sz="8" w:space="0" w:color="auto"/>
+              <w:right w:val="single" w:sz="8" w:space="0" w:color="auto"/>
+            </w:tcBorders>
+            <w:shd w:val="clear" w:color="auto" w:fill="auto"/>
+            <w:vAlign w:val="bottom"/>
+          </w:tcPr>
+          <w:p>
+            <w:pPr>
+              <w:spacing w:line="0" w:lineRule="atLeast"/>
+              <w:rPr>
+                <w:rFonts w:ascii="Times New Roman" w:eastAsia="Times New Roman" w:hAnsi="Times New Roman"/>
+                <w:sz w:val="7"/>
+              </w:rPr>
+            </w:pPr>
+          </w:p>
+        </w:tc>
+      </w:tr>
+      <w:tr>
+        <w:trPr>
+          <w:trHeight w:val="398"/>
+        </w:trPr>
+        <w:tc>
+          <w:tcPr>
+            <w:tcW w:w="2390" w:type="dxa"/>
+            <w:tcBorders>
+              <w:left w:val="single" w:sz="8" w:space="0" w:color="auto"/>
+              <w:right w:val="single" w:sz="8" w:space="0" w:color="auto"/>
+            </w:tcBorders>
+            <w:shd w:val="clear" w:color="auto" w:fill="C9DAF8"/>
+            <w:vAlign w:val="bottom"/>
+          </w:tcPr>
+          <w:p>
+            <w:pPr>
+              <w:spacing w:line="0" w:lineRule="atLeast"/>
+              <w:ind w:left="120"/>
+              <w:rPr>
+                <w:rFonts w:ascii="Times New Roman" w:eastAsia="Times New Roman" w:hAnsi="Times New Roman"/>
+                <w:b/>
+                <w:sz w:val="24"/>
+              </w:rPr>
+            </w:pPr>
+            <w:r>
+              <w:rPr>
+                <w:rFonts w:ascii="Times New Roman" w:eastAsia="Times New Roman" w:hAnsi="Times New Roman"/>
+                <w:b/>
+                <w:sz w:val="24"/>
+              </w:rPr>
+              <w:t>Versión</w:t>
+            </w:r>
+          </w:p>
+        </w:tc>
+        <w:tc>
+          <w:tcPr>
+            <w:tcW w:w="5670" w:type="dxa"/>
+            <w:gridSpan w:val="3"/>
+            <w:tcBorders>
+              <w:right w:val="single" w:sz="8" w:space="0" w:color="auto"/>
+            </w:tcBorders>
+            <w:shd w:val="clear" w:color="auto" w:fill="auto"/>
+            <w:vAlign w:val="bottom"/>
+          </w:tcPr>
+          <w:p>
+            <w:pPr>
+              <w:spacing w:line="0" w:lineRule="atLeast"/>
+              <w:ind w:left="100"/>
+              <w:rPr>
+                <w:rFonts w:ascii="Times New Roman" w:eastAsia="Times New Roman" w:hAnsi="Times New Roman"/>
+                <w:sz w:val="24"/>
+              </w:rPr>
+            </w:pPr>
+            <w:r>
+              <w:rPr>
+                <w:rFonts w:ascii="Times New Roman" w:eastAsia="Times New Roman" w:hAnsi="Times New Roman"/>
+                <w:sz w:val="24"/>
+              </w:rPr>
+              <w:t>1.0 (01/01/2023)</w:t>
+            </w:r>
+          </w:p>
+        </w:tc>
+      </w:tr>
+      <w:tr>
+        <w:trPr>
+          <w:trHeight w:val="102"/>
+        </w:trPr>
+        <w:tc>
+          <w:tcPr>
+            <w:tcW w:w="2390" w:type="dxa"/>
+            <w:tcBorders>
+              <w:left w:val="single" w:sz="8" w:space="0" w:color="auto"/>
+              <w:bottom w:val="single" w:sz="8" w:space="0" w:color="auto"/>
+              <w:right w:val="single" w:sz="8" w:space="0" w:color="auto"/>
+            </w:tcBorders>
+            <w:shd w:val="clear" w:color="auto" w:fill="C9DAF8"/>
+            <w:vAlign w:val="bottom"/>
+          </w:tcPr>
+          <w:p>
+            <w:pPr>
+              <w:spacing w:line="0" w:lineRule="atLeast"/>
+              <w:rPr>
+                <w:rFonts w:ascii="Times New Roman" w:eastAsia="Times New Roman" w:hAnsi="Times New Roman"/>
+                <w:sz w:val="8"/>
+              </w:rPr>
+            </w:pPr>
+          </w:p>
+        </w:tc>
+        <w:tc>
+          <w:tcPr>
+            <w:tcW w:w="5670" w:type="dxa"/>
+            <w:gridSpan w:val="3"/>
+            <w:tcBorders>
+              <w:bottom w:val="single" w:sz="8" w:space="0" w:color="auto"/>
+              <w:right w:val="single" w:sz="8" w:space="0" w:color="auto"/>
+            </w:tcBorders>
+            <w:shd w:val="clear" w:color="auto" w:fill="auto"/>
+            <w:vAlign w:val="bottom"/>
+          </w:tcPr>
+          <w:p>
+            <w:pPr>
+              <w:spacing w:line="0" w:lineRule="atLeast"/>
+              <w:rPr>
+                <w:rFonts w:ascii="Times New Roman" w:eastAsia="Times New Roman" w:hAnsi="Times New Roman"/>
+                <w:sz w:val="8"/>
+              </w:rPr>
+            </w:pPr>
+          </w:p>
+        </w:tc>
+      </w:tr>
+      <w:tr>
+        <w:trPr>
+          <w:trHeight w:val="403"/>
+        </w:trPr>
+        <w:tc>
+          <w:tcPr>
+            <w:tcW w:w="2390" w:type="dxa"/>
+            <w:tcBorders>
+              <w:left w:val="single" w:sz="8" w:space="0" w:color="auto"/>
+              <w:right w:val="single" w:sz="8" w:space="0" w:color="auto"/>
+            </w:tcBorders>
+            <w:shd w:val="clear" w:color="auto" w:fill="C9DAF8"/>
+            <w:vAlign w:val="bottom"/>
+          </w:tcPr>
+          <w:p>
+            <w:pPr>
+              <w:spacing w:line="0" w:lineRule="atLeast"/>
+              <w:ind w:left="120"/>
+              <w:rPr>
+                <w:rFonts w:ascii="Times New Roman" w:eastAsia="Times New Roman" w:hAnsi="Times New Roman"/>
+                <w:b/>
+                <w:sz w:val="24"/>
+              </w:rPr>
+            </w:pPr>
+            <w:r>
+              <w:rPr>
+                <w:rFonts w:ascii="Times New Roman" w:eastAsia="Times New Roman" w:hAnsi="Times New Roman"/>
+                <w:b/>
+                <w:sz w:val="24"/>
+              </w:rPr>
+              <w:t>Autores</w:t>
+            </w:r>
+          </w:p>
+        </w:tc>
+        <w:tc>
+          <w:tcPr>
+            <w:tcW w:w="5670" w:type="dxa"/>
+            <w:gridSpan w:val="3"/>
+            <w:tcBorders>
+              <w:right w:val="single" w:sz="8" w:space="0" w:color="auto"/>
+            </w:tcBorders>
+            <w:shd w:val="clear" w:color="auto" w:fill="auto"/>
+            <w:vAlign w:val="bottom"/>
+          </w:tcPr>
+          <w:p>
+            <w:pPr>
+              <w:spacing w:line="0" w:lineRule="atLeast"/>
+              <w:ind w:left="100"/>
+              <w:rPr>
+                <w:rFonts w:ascii="Times New Roman" w:eastAsia="Times New Roman" w:hAnsi="Times New Roman"/>
+                <w:sz w:val="24"/>
+              </w:rPr>
+            </w:pPr>
+            <w:r>
+              <w:rPr>
+                <w:rFonts w:ascii="Times New Roman" w:eastAsia="Times New Roman" w:hAnsi="Times New Roman"/>
+                <w:sz w:val="24"/>
+              </w:rPr>
+              <w:t>Adrián Mosquera y Wilmer Mosquera</w:t>
+            </w:r>
+          </w:p>
+        </w:tc>
+      </w:tr>
+      <w:tr>
+        <w:trPr>
+          <w:trHeight w:val="77"/>
+        </w:trPr>
+        <w:tc>
+          <w:tcPr>
+            <w:tcW w:w="2390" w:type="dxa"/>
+            <w:tcBorders>
+              <w:left w:val="single" w:sz="8" w:space="0" w:color="auto"/>
+              <w:bottom w:val="single" w:sz="8" w:space="0" w:color="auto"/>
+              <w:right w:val="single" w:sz="8" w:space="0" w:color="auto"/>
+            </w:tcBorders>
+            <w:shd w:val="clear" w:color="auto" w:fill="C9DAF8"/>
+            <w:vAlign w:val="bottom"/>
+          </w:tcPr>
+          <w:p>
+            <w:pPr>
+              <w:spacing w:line="0" w:lineRule="atLeast"/>
+              <w:rPr>
+                <w:rFonts w:ascii="Times New Roman" w:eastAsia="Times New Roman" w:hAnsi="Times New Roman"/>
+                <w:sz w:val="6"/>
+              </w:rPr>
+            </w:pPr>
+          </w:p>
+        </w:tc>
+        <w:tc>
+          <w:tcPr>
+            <w:tcW w:w="5670" w:type="dxa"/>
+            <w:gridSpan w:val="3"/>
+            <w:tcBorders>
+              <w:bottom w:val="single" w:sz="8" w:space="0" w:color="auto"/>
+              <w:right w:val="single" w:sz="8" w:space="0" w:color="auto"/>
+            </w:tcBorders>
+            <w:shd w:val="clear" w:color="auto" w:fill="auto"/>
+            <w:vAlign w:val="bottom"/>
+          </w:tcPr>
+          <w:p>
+            <w:pPr>
+              <w:spacing w:line="0" w:lineRule="atLeast"/>
+              <w:rPr>
+                <w:rFonts w:ascii="Times New Roman" w:eastAsia="Times New Roman" w:hAnsi="Times New Roman"/>
+                <w:sz w:val="6"/>
+              </w:rPr>
+            </w:pPr>
+          </w:p>
+        </w:tc>
+      </w:tr>
+      <w:tr>
+        <w:trPr>
+          <w:trHeight w:val="362"/>
+        </w:trPr>
+        <w:tc>
+          <w:tcPr>
+            <w:tcW w:w="2390" w:type="dxa"/>
+            <w:tcBorders>
+              <w:left w:val="single" w:sz="8" w:space="0" w:color="auto"/>
+              <w:right w:val="single" w:sz="8" w:space="0" w:color="auto"/>
+            </w:tcBorders>
+            <w:shd w:val="clear" w:color="auto" w:fill="C9DAF8"/>
+            <w:vAlign w:val="bottom"/>
+          </w:tcPr>
+          <w:p>
+            <w:pPr>
+              <w:spacing w:line="0" w:lineRule="atLeast"/>
+              <w:ind w:left="120"/>
+              <w:rPr>
+                <w:rFonts w:ascii="Times New Roman" w:eastAsia="Times New Roman" w:hAnsi="Times New Roman"/>
+                <w:b/>
+                <w:sz w:val="24"/>
+              </w:rPr>
+            </w:pPr>
+            <w:r>
+              <w:rPr>
+                <w:rFonts w:ascii="Times New Roman" w:eastAsia="Times New Roman" w:hAnsi="Times New Roman"/>
+                <w:b/>
+                <w:sz w:val="24"/>
+              </w:rPr>
+              <w:t>Objetivos Asociados</w:t>
+            </w:r>
+            <w:r>
+              <w:rPr>
+                <w:rFonts w:ascii="Times New Roman" w:eastAsia="Times New Roman" w:hAnsi="Times New Roman"/>
+                <w:b/>
+                <w:sz w:val="24"/>
+              </w:rPr>
+              <w:t xml:space="preserve"> –</w:t>
+            </w:r>
+            <w:r>
+              <w:rPr>
+                <w:rFonts w:ascii="Times New Roman" w:eastAsia="Times New Roman" w:hAnsi="Times New Roman"/>
+                <w:b/>
+                <w:sz w:val="24"/>
+              </w:rPr>
+              <w:t xml:space="preserve"> Propósito</w:t>
+            </w:r>
+          </w:p>
+        </w:tc>
+        <w:tc>
+          <w:tcPr>
+            <w:tcW w:w="5670" w:type="dxa"/>
+            <w:gridSpan w:val="3"/>
+            <w:tcBorders>
+              <w:right w:val="single" w:sz="8" w:space="0" w:color="auto"/>
+            </w:tcBorders>
+            <w:shd w:val="clear" w:color="auto" w:fill="auto"/>
+            <w:vAlign w:val="bottom"/>
+          </w:tcPr>
+          <w:p>
+            <w:pPr>
+              <w:spacing w:line="0" w:lineRule="atLeast"/>
+              <w:rPr>
+                <w:rFonts w:ascii="Times New Roman" w:eastAsia="Times New Roman" w:hAnsi="Times New Roman"/>
+                <w:sz w:val="24"/>
+              </w:rPr>
+            </w:pPr>
+            <w:r>
+              <w:rPr>
+                <w:rFonts w:ascii="Times New Roman" w:eastAsia="Times New Roman" w:hAnsi="Times New Roman"/>
+                <w:sz w:val="24"/>
+              </w:rPr>
+              <w:t xml:space="preserve"> </w:t>
+            </w:r>
+            <w:r>
+              <w:rPr>
+                <w:rFonts w:ascii="Times New Roman" w:eastAsia="Times New Roman" w:hAnsi="Times New Roman"/>
+                <w:sz w:val="24"/>
+              </w:rPr>
+              <w:t>Crear formulario de registro del sistema para nuevos administradores.</w:t>
+            </w:r>
+          </w:p>
+        </w:tc>
+      </w:tr>
+      <w:tr>
+        <w:trPr>
+          <w:trHeight w:val="80"/>
+        </w:trPr>
+        <w:tc>
+          <w:tcPr>
+            <w:tcW w:w="2390" w:type="dxa"/>
+            <w:tcBorders>
+              <w:left w:val="single" w:sz="8" w:space="0" w:color="auto"/>
+              <w:bottom w:val="single" w:sz="8" w:space="0" w:color="auto"/>
+              <w:right w:val="single" w:sz="8" w:space="0" w:color="auto"/>
+            </w:tcBorders>
+            <w:shd w:val="clear" w:color="auto" w:fill="C9DAF8"/>
+            <w:vAlign w:val="bottom"/>
+          </w:tcPr>
+          <w:p>
+            <w:pPr>
+              <w:spacing w:line="0" w:lineRule="atLeast"/>
+              <w:rPr>
+                <w:rFonts w:ascii="Times New Roman" w:eastAsia="Times New Roman" w:hAnsi="Times New Roman"/>
+                <w:sz w:val="6"/>
+              </w:rPr>
+            </w:pPr>
+          </w:p>
+        </w:tc>
+        <w:tc>
+          <w:tcPr>
+            <w:tcW w:w="962" w:type="dxa"/>
+            <w:gridSpan w:val="2"/>
+            <w:tcBorders>
+              <w:bottom w:val="single" w:sz="8" w:space="0" w:color="auto"/>
+            </w:tcBorders>
+            <w:shd w:val="clear" w:color="auto" w:fill="auto"/>
+            <w:vAlign w:val="bottom"/>
+          </w:tcPr>
+          <w:p>
+            <w:pPr>
+              <w:spacing w:line="0" w:lineRule="atLeast"/>
+              <w:rPr>
+                <w:rFonts w:ascii="Times New Roman" w:eastAsia="Times New Roman" w:hAnsi="Times New Roman"/>
+                <w:sz w:val="6"/>
+              </w:rPr>
+            </w:pPr>
+          </w:p>
+        </w:tc>
+        <w:tc>
+          <w:tcPr>
+            <w:tcW w:w="4708" w:type="dxa"/>
+            <w:tcBorders>
+              <w:bottom w:val="single" w:sz="8" w:space="0" w:color="auto"/>
+              <w:right w:val="single" w:sz="8" w:space="0" w:color="auto"/>
+            </w:tcBorders>
+            <w:shd w:val="clear" w:color="auto" w:fill="auto"/>
+            <w:vAlign w:val="bottom"/>
+          </w:tcPr>
+          <w:p>
+            <w:pPr>
+              <w:spacing w:line="0" w:lineRule="atLeast"/>
+              <w:rPr>
+                <w:rFonts w:ascii="Times New Roman" w:eastAsia="Times New Roman" w:hAnsi="Times New Roman"/>
+                <w:sz w:val="6"/>
+              </w:rPr>
+            </w:pPr>
+          </w:p>
+        </w:tc>
+      </w:tr>
+      <w:tr>
+        <w:trPr>
+          <w:trHeight w:val="401"/>
+        </w:trPr>
+        <w:tc>
+          <w:tcPr>
+            <w:tcW w:w="2390" w:type="dxa"/>
+            <w:tcBorders>
+              <w:left w:val="single" w:sz="8" w:space="0" w:color="auto"/>
+              <w:right w:val="single" w:sz="8" w:space="0" w:color="auto"/>
+            </w:tcBorders>
+            <w:shd w:val="clear" w:color="auto" w:fill="C9DAF8"/>
+            <w:vAlign w:val="bottom"/>
+          </w:tcPr>
+          <w:p>
+            <w:pPr>
+              <w:spacing w:line="0" w:lineRule="atLeast"/>
+              <w:ind w:left="120"/>
+              <w:rPr>
+                <w:rFonts w:ascii="Times New Roman" w:eastAsia="Times New Roman" w:hAnsi="Times New Roman"/>
+                <w:b/>
+                <w:sz w:val="24"/>
+              </w:rPr>
+            </w:pPr>
+            <w:r>
+              <w:rPr>
+                <w:rFonts w:ascii="Times New Roman" w:eastAsia="Times New Roman" w:hAnsi="Times New Roman"/>
+                <w:b/>
+                <w:sz w:val="24"/>
+              </w:rPr>
+              <w:t>Dependencias</w:t>
+            </w:r>
+          </w:p>
+        </w:tc>
+        <w:tc>
+          <w:tcPr>
+            <w:tcW w:w="962" w:type="dxa"/>
+            <w:gridSpan w:val="2"/>
+            <w:shd w:val="clear" w:color="auto" w:fill="auto"/>
+            <w:vAlign w:val="bottom"/>
+          </w:tcPr>
+          <w:p>
+            <w:pPr>
+              <w:spacing w:line="0" w:lineRule="atLeast"/>
+              <w:rPr>
+                <w:rFonts w:ascii="Times New Roman" w:eastAsia="Times New Roman" w:hAnsi="Times New Roman"/>
+                <w:sz w:val="24"/>
+              </w:rPr>
+            </w:pPr>
+            <w:r>
+              <w:rPr>
+                <w:rFonts w:ascii="Times New Roman" w:eastAsia="Times New Roman" w:hAnsi="Times New Roman"/>
+                <w:sz w:val="24"/>
+              </w:rPr>
+              <w:t>Tener un</w:t>
+            </w:r>
+          </w:p>
+        </w:tc>
+        <w:tc>
+          <w:tcPr>
+            <w:tcW w:w="4708" w:type="dxa"/>
+            <w:tcBorders>
+              <w:right w:val="single" w:sz="8" w:space="0" w:color="auto"/>
+            </w:tcBorders>
+            <w:shd w:val="clear" w:color="auto" w:fill="auto"/>
+            <w:vAlign w:val="bottom"/>
+          </w:tcPr>
+          <w:p>
+            <w:pPr>
+              <w:spacing w:line="0" w:lineRule="atLeast"/>
+              <w:rPr>
+                <w:rFonts w:ascii="Times New Roman" w:eastAsia="Times New Roman" w:hAnsi="Times New Roman"/>
+                <w:sz w:val="24"/>
+              </w:rPr>
+            </w:pPr>
+            <w:r>
+              <w:rPr>
+                <w:rFonts w:ascii="Times New Roman" w:eastAsia="Times New Roman" w:hAnsi="Times New Roman"/>
+                <w:sz w:val="24"/>
+              </w:rPr>
+              <w:t>super usuario que permita el registro de admin.</w:t>
+            </w:r>
+          </w:p>
+        </w:tc>
+      </w:tr>
+      <w:tr>
+        <w:trPr>
+          <w:trHeight w:val="79"/>
+        </w:trPr>
+        <w:tc>
+          <w:tcPr>
+            <w:tcW w:w="2390" w:type="dxa"/>
+            <w:tcBorders>
+              <w:left w:val="single" w:sz="8" w:space="0" w:color="auto"/>
+              <w:bottom w:val="single" w:sz="8" w:space="0" w:color="auto"/>
+              <w:right w:val="single" w:sz="8" w:space="0" w:color="auto"/>
+            </w:tcBorders>
+            <w:shd w:val="clear" w:color="auto" w:fill="C9DAF8"/>
+            <w:vAlign w:val="bottom"/>
+          </w:tcPr>
+          <w:p>
+            <w:pPr>
+              <w:spacing w:line="0" w:lineRule="atLeast"/>
+              <w:rPr>
+                <w:rFonts w:ascii="Times New Roman" w:eastAsia="Times New Roman" w:hAnsi="Times New Roman"/>
+                <w:sz w:val="6"/>
+              </w:rPr>
+            </w:pPr>
+          </w:p>
+        </w:tc>
+        <w:tc>
+          <w:tcPr>
+            <w:tcW w:w="5670" w:type="dxa"/>
+            <w:gridSpan w:val="3"/>
+            <w:tcBorders>
+              <w:bottom w:val="single" w:sz="8" w:space="0" w:color="auto"/>
+              <w:right w:val="single" w:sz="8" w:space="0" w:color="auto"/>
+            </w:tcBorders>
+            <w:shd w:val="clear" w:color="auto" w:fill="auto"/>
+            <w:vAlign w:val="bottom"/>
+          </w:tcPr>
+          <w:p>
+            <w:pPr>
+              <w:spacing w:line="0" w:lineRule="atLeast"/>
+              <w:rPr>
+                <w:rFonts w:ascii="Times New Roman" w:eastAsia="Times New Roman" w:hAnsi="Times New Roman"/>
+                <w:sz w:val="6"/>
+              </w:rPr>
+            </w:pPr>
+          </w:p>
+        </w:tc>
+      </w:tr>
+      <w:tr>
+        <w:trPr>
+          <w:trHeight w:val="366"/>
+        </w:trPr>
+        <w:tc>
+          <w:tcPr>
+            <w:tcW w:w="2390" w:type="dxa"/>
+            <w:tcBorders>
+              <w:left w:val="single" w:sz="8" w:space="0" w:color="auto"/>
+              <w:right w:val="single" w:sz="8" w:space="0" w:color="auto"/>
+            </w:tcBorders>
+            <w:shd w:val="clear" w:color="auto" w:fill="C9DAF8"/>
+            <w:vAlign w:val="bottom"/>
+          </w:tcPr>
+          <w:p>
+            <w:pPr>
+              <w:spacing w:line="0" w:lineRule="atLeast"/>
+              <w:ind w:left="120"/>
+              <w:rPr>
+                <w:rFonts w:ascii="Times New Roman" w:eastAsia="Times New Roman" w:hAnsi="Times New Roman"/>
+                <w:b/>
+                <w:sz w:val="24"/>
+              </w:rPr>
+            </w:pPr>
+            <w:r>
+              <w:rPr>
+                <w:rFonts w:ascii="Times New Roman" w:eastAsia="Times New Roman" w:hAnsi="Times New Roman"/>
+                <w:b/>
+                <w:sz w:val="24"/>
+              </w:rPr>
+              <w:t>Descripción</w:t>
+            </w:r>
+          </w:p>
+        </w:tc>
+        <w:tc>
+          <w:tcPr>
+            <w:tcW w:w="5670" w:type="dxa"/>
+            <w:gridSpan w:val="3"/>
+            <w:tcBorders>
+              <w:right w:val="single" w:sz="8" w:space="0" w:color="auto"/>
+            </w:tcBorders>
+            <w:shd w:val="clear" w:color="auto" w:fill="auto"/>
+            <w:vAlign w:val="bottom"/>
+          </w:tcPr>
+          <w:p>
+            <w:pPr>
+              <w:spacing w:line="0" w:lineRule="atLeast"/>
+              <w:rPr>
+                <w:rFonts w:ascii="Times New Roman" w:eastAsia="Times New Roman" w:hAnsi="Times New Roman"/>
+                <w:sz w:val="24"/>
+              </w:rPr>
+            </w:pPr>
+            <w:r>
+              <w:rPr>
+                <w:rFonts w:ascii="Times New Roman" w:eastAsia="Times New Roman" w:hAnsi="Times New Roman"/>
+                <w:sz w:val="24"/>
+              </w:rPr>
+              <w:t>El sistema debe permiti</w:t>
+            </w:r>
+            <w:r>
+              <w:rPr>
+                <w:rFonts w:ascii="Times New Roman" w:eastAsia="Times New Roman" w:hAnsi="Times New Roman"/>
+                <w:sz w:val="24"/>
+              </w:rPr>
+              <w:t>r registrar</w:t>
+            </w:r>
+            <w:r>
+              <w:rPr>
+                <w:rFonts w:ascii="Times New Roman" w:eastAsia="Times New Roman" w:hAnsi="Times New Roman"/>
+                <w:sz w:val="24"/>
+              </w:rPr>
+              <w:t xml:space="preserve"> </w:t>
+            </w:r>
+            <w:r>
+              <w:rPr>
+                <w:rFonts w:ascii="Times New Roman" w:eastAsia="Times New Roman" w:hAnsi="Times New Roman"/>
+                <w:sz w:val="24"/>
+              </w:rPr>
+              <w:t>nuevos administradores.</w:t>
+            </w:r>
+          </w:p>
+        </w:tc>
+      </w:tr>
+      <w:tr>
+        <w:trPr>
+          <w:trHeight w:val="66"/>
+        </w:trPr>
+        <w:tc>
+          <w:tcPr>
+            <w:tcW w:w="2390" w:type="dxa"/>
+            <w:tcBorders>
+              <w:left w:val="single" w:sz="8" w:space="0" w:color="auto"/>
+              <w:bottom w:val="single" w:sz="8" w:space="0" w:color="auto"/>
+              <w:right w:val="single" w:sz="8" w:space="0" w:color="auto"/>
+            </w:tcBorders>
+            <w:shd w:val="clear" w:color="auto" w:fill="C9DAF8"/>
+            <w:vAlign w:val="bottom"/>
+          </w:tcPr>
+          <w:p>
+            <w:pPr>
+              <w:spacing w:line="0" w:lineRule="atLeast"/>
+              <w:rPr>
+                <w:rFonts w:ascii="Times New Roman" w:eastAsia="Times New Roman" w:hAnsi="Times New Roman"/>
+                <w:sz w:val="5"/>
+              </w:rPr>
+            </w:pPr>
+          </w:p>
+        </w:tc>
+        <w:tc>
+          <w:tcPr>
+            <w:tcW w:w="5670" w:type="dxa"/>
+            <w:gridSpan w:val="3"/>
+            <w:tcBorders>
+              <w:bottom w:val="single" w:sz="8" w:space="0" w:color="auto"/>
+              <w:right w:val="single" w:sz="8" w:space="0" w:color="auto"/>
+            </w:tcBorders>
+            <w:shd w:val="clear" w:color="auto" w:fill="auto"/>
+            <w:vAlign w:val="bottom"/>
+          </w:tcPr>
+          <w:p>
+            <w:pPr>
+              <w:spacing w:line="0" w:lineRule="atLeast"/>
+              <w:rPr>
+                <w:rFonts w:ascii="Times New Roman" w:eastAsia="Times New Roman" w:hAnsi="Times New Roman"/>
+                <w:sz w:val="5"/>
+              </w:rPr>
+            </w:pPr>
+          </w:p>
+        </w:tc>
+      </w:tr>
+      <w:tr>
+        <w:trPr>
+          <w:trHeight w:val="415"/>
+        </w:trPr>
+        <w:tc>
+          <w:tcPr>
+            <w:tcW w:w="2390" w:type="dxa"/>
+            <w:tcBorders>
+              <w:left w:val="single" w:sz="8" w:space="0" w:color="auto"/>
+              <w:right w:val="single" w:sz="8" w:space="0" w:color="auto"/>
+            </w:tcBorders>
+            <w:shd w:val="clear" w:color="auto" w:fill="C9DAF8"/>
+            <w:vAlign w:val="bottom"/>
+          </w:tcPr>
+          <w:p>
+            <w:pPr>
+              <w:spacing w:line="0" w:lineRule="atLeast"/>
+              <w:ind w:left="120"/>
+              <w:rPr>
+                <w:rFonts w:ascii="Times New Roman" w:eastAsia="Times New Roman" w:hAnsi="Times New Roman"/>
+                <w:b/>
+                <w:sz w:val="24"/>
+              </w:rPr>
+            </w:pPr>
+            <w:r>
+              <w:rPr>
+                <w:rFonts w:ascii="Times New Roman" w:eastAsia="Times New Roman" w:hAnsi="Times New Roman"/>
+                <w:b/>
+                <w:sz w:val="24"/>
+              </w:rPr>
+              <w:t>Actor</w:t>
+            </w:r>
+          </w:p>
+        </w:tc>
+        <w:tc>
+          <w:tcPr>
+            <w:tcW w:w="5670" w:type="dxa"/>
+            <w:gridSpan w:val="3"/>
+            <w:tcBorders>
+              <w:right w:val="single" w:sz="8" w:space="0" w:color="auto"/>
+            </w:tcBorders>
+            <w:shd w:val="clear" w:color="auto" w:fill="auto"/>
+            <w:vAlign w:val="bottom"/>
+          </w:tcPr>
+          <w:p>
+            <w:pPr>
+              <w:spacing w:line="0" w:lineRule="atLeast"/>
+              <w:ind w:left="100"/>
+              <w:rPr>
+                <w:rFonts w:ascii="Times New Roman" w:eastAsia="Times New Roman" w:hAnsi="Times New Roman"/>
+                <w:sz w:val="24"/>
+              </w:rPr>
+            </w:pPr>
+            <w:r>
+              <w:rPr>
+                <w:rFonts w:ascii="Times New Roman" w:eastAsia="Times New Roman" w:hAnsi="Times New Roman"/>
+                <w:sz w:val="24"/>
+              </w:rPr>
+              <w:t>Administrador</w:t>
+            </w:r>
+          </w:p>
+        </w:tc>
+      </w:tr>
+      <w:tr>
+        <w:trPr>
+          <w:trHeight w:val="65"/>
+        </w:trPr>
+        <w:tc>
+          <w:tcPr>
+            <w:tcW w:w="2390" w:type="dxa"/>
+            <w:tcBorders>
+              <w:left w:val="single" w:sz="8" w:space="0" w:color="auto"/>
+              <w:bottom w:val="single" w:sz="8" w:space="0" w:color="auto"/>
+              <w:right w:val="single" w:sz="8" w:space="0" w:color="auto"/>
+            </w:tcBorders>
+            <w:shd w:val="clear" w:color="auto" w:fill="C9DAF8"/>
+            <w:vAlign w:val="bottom"/>
+          </w:tcPr>
+          <w:p>
+            <w:pPr>
+              <w:spacing w:line="0" w:lineRule="atLeast"/>
+              <w:rPr>
+                <w:rFonts w:ascii="Times New Roman" w:eastAsia="Times New Roman" w:hAnsi="Times New Roman"/>
+                <w:sz w:val="5"/>
+              </w:rPr>
+            </w:pPr>
+          </w:p>
+        </w:tc>
+        <w:tc>
+          <w:tcPr>
+            <w:tcW w:w="5670" w:type="dxa"/>
+            <w:gridSpan w:val="3"/>
+            <w:tcBorders>
+              <w:bottom w:val="single" w:sz="8" w:space="0" w:color="auto"/>
+              <w:right w:val="single" w:sz="8" w:space="0" w:color="auto"/>
+            </w:tcBorders>
+            <w:shd w:val="clear" w:color="auto" w:fill="auto"/>
+            <w:vAlign w:val="bottom"/>
+          </w:tcPr>
+          <w:p>
+            <w:pPr>
+              <w:spacing w:line="0" w:lineRule="atLeast"/>
+              <w:rPr>
+                <w:rFonts w:ascii="Times New Roman" w:eastAsia="Times New Roman" w:hAnsi="Times New Roman"/>
+                <w:sz w:val="5"/>
+              </w:rPr>
+            </w:pPr>
+          </w:p>
+        </w:tc>
+      </w:tr>
+      <w:tr>
+        <w:trPr>
+          <w:trHeight w:val="416"/>
+        </w:trPr>
+        <w:tc>
+          <w:tcPr>
+            <w:tcW w:w="2390" w:type="dxa"/>
+            <w:tcBorders>
+              <w:left w:val="single" w:sz="8" w:space="0" w:color="auto"/>
+              <w:right w:val="single" w:sz="8" w:space="0" w:color="auto"/>
+            </w:tcBorders>
+            <w:shd w:val="clear" w:color="auto" w:fill="C9DAF8"/>
+            <w:vAlign w:val="bottom"/>
+          </w:tcPr>
+          <w:p>
+            <w:pPr>
+              <w:spacing w:line="0" w:lineRule="atLeast"/>
+              <w:ind w:left="120"/>
+              <w:rPr>
+                <w:rFonts w:ascii="Times New Roman" w:eastAsia="Times New Roman" w:hAnsi="Times New Roman"/>
+                <w:b/>
+                <w:sz w:val="24"/>
+              </w:rPr>
+            </w:pPr>
+            <w:r>
+              <w:rPr>
+                <w:rFonts w:ascii="Times New Roman" w:eastAsia="Times New Roman" w:hAnsi="Times New Roman"/>
+                <w:b/>
+                <w:sz w:val="24"/>
+              </w:rPr>
+              <w:t>Pre-Condiciones</w:t>
+            </w:r>
+          </w:p>
+        </w:tc>
+        <w:tc>
+          <w:tcPr>
+            <w:tcW w:w="5670" w:type="dxa"/>
+            <w:gridSpan w:val="3"/>
+            <w:tcBorders>
+              <w:right w:val="single" w:sz="8" w:space="0" w:color="auto"/>
+            </w:tcBorders>
+            <w:shd w:val="clear" w:color="auto" w:fill="auto"/>
+            <w:vAlign w:val="bottom"/>
+          </w:tcPr>
+          <w:p>
+            <w:pPr>
+              <w:spacing w:line="0" w:lineRule="atLeast"/>
+              <w:ind w:left="100"/>
+              <w:rPr>
+                <w:rFonts w:ascii="Times New Roman" w:eastAsia="Times New Roman" w:hAnsi="Times New Roman"/>
+                <w:sz w:val="24"/>
+              </w:rPr>
+            </w:pPr>
+            <w:r>
+              <w:rPr>
+                <w:rFonts w:ascii="Times New Roman" w:eastAsia="Times New Roman" w:hAnsi="Times New Roman"/>
+                <w:sz w:val="24"/>
+              </w:rPr>
+              <w:t xml:space="preserve">Tener un </w:t>
+            </w:r>
+            <w:r>
+              <w:rPr>
+                <w:rFonts w:ascii="Times New Roman" w:eastAsia="Times New Roman" w:hAnsi="Times New Roman"/>
+                <w:sz w:val="24"/>
+              </w:rPr>
+              <w:t>super usuario que permita el registro de más administradores.</w:t>
+            </w:r>
+          </w:p>
+        </w:tc>
+      </w:tr>
+      <w:tr>
+        <w:trPr>
+          <w:trHeight w:val="84"/>
+        </w:trPr>
+        <w:tc>
+          <w:tcPr>
+            <w:tcW w:w="2390" w:type="dxa"/>
+            <w:tcBorders>
+              <w:left w:val="single" w:sz="8" w:space="0" w:color="auto"/>
+              <w:bottom w:val="single" w:sz="8" w:space="0" w:color="auto"/>
+              <w:right w:val="single" w:sz="8" w:space="0" w:color="auto"/>
+            </w:tcBorders>
+            <w:shd w:val="clear" w:color="auto" w:fill="C9DAF8"/>
+            <w:vAlign w:val="bottom"/>
+          </w:tcPr>
+          <w:p>
+            <w:pPr>
+              <w:spacing w:line="0" w:lineRule="atLeast"/>
+              <w:rPr>
+                <w:rFonts w:ascii="Times New Roman" w:eastAsia="Times New Roman" w:hAnsi="Times New Roman"/>
+                <w:sz w:val="7"/>
+              </w:rPr>
+            </w:pPr>
+          </w:p>
+        </w:tc>
+        <w:tc>
+          <w:tcPr>
+            <w:tcW w:w="5670" w:type="dxa"/>
+            <w:gridSpan w:val="3"/>
+            <w:tcBorders>
+              <w:bottom w:val="single" w:sz="8" w:space="0" w:color="auto"/>
+              <w:right w:val="single" w:sz="8" w:space="0" w:color="auto"/>
+            </w:tcBorders>
+            <w:shd w:val="clear" w:color="auto" w:fill="auto"/>
+            <w:vAlign w:val="bottom"/>
+          </w:tcPr>
+          <w:p>
+            <w:pPr>
+              <w:spacing w:line="0" w:lineRule="atLeast"/>
+              <w:rPr>
+                <w:rFonts w:ascii="Times New Roman" w:eastAsia="Times New Roman" w:hAnsi="Times New Roman"/>
+                <w:sz w:val="7"/>
+              </w:rPr>
+            </w:pPr>
+          </w:p>
+        </w:tc>
+      </w:tr>
+      <w:tr>
+        <w:trPr>
+          <w:trHeight w:val="397"/>
+        </w:trPr>
+        <w:tc>
+          <w:tcPr>
+            <w:tcW w:w="2390" w:type="dxa"/>
+            <w:tcBorders>
+              <w:left w:val="single" w:sz="8" w:space="0" w:color="auto"/>
+              <w:bottom w:val="single" w:sz="4" w:space="0" w:color="auto"/>
+              <w:right w:val="single" w:sz="8" w:space="0" w:color="auto"/>
+            </w:tcBorders>
+            <w:shd w:val="clear" w:color="auto" w:fill="C9DAF8"/>
+            <w:vAlign w:val="bottom"/>
+          </w:tcPr>
+          <w:p>
+            <w:pPr>
+              <w:spacing w:line="0" w:lineRule="atLeast"/>
+              <w:ind w:left="120"/>
+              <w:rPr>
+                <w:rFonts w:ascii="Times New Roman" w:eastAsia="Times New Roman" w:hAnsi="Times New Roman"/>
+                <w:b/>
+                <w:sz w:val="24"/>
+              </w:rPr>
+            </w:pPr>
+            <w:r>
+              <w:rPr>
+                <w:rFonts w:ascii="Times New Roman" w:eastAsia="Times New Roman" w:hAnsi="Times New Roman"/>
+                <w:b/>
+                <w:sz w:val="24"/>
+              </w:rPr>
+              <w:t>Post-Condiciones</w:t>
+            </w:r>
+          </w:p>
+        </w:tc>
+        <w:tc>
+          <w:tcPr>
+            <w:tcW w:w="5670" w:type="dxa"/>
+            <w:gridSpan w:val="3"/>
+            <w:tcBorders>
+              <w:right w:val="single" w:sz="8" w:space="0" w:color="auto"/>
+            </w:tcBorders>
+            <w:shd w:val="clear" w:color="auto" w:fill="auto"/>
+            <w:vAlign w:val="bottom"/>
+          </w:tcPr>
+          <w:p>
+            <w:pPr>
+              <w:spacing w:line="0" w:lineRule="atLeast"/>
+              <w:ind w:left="100"/>
+              <w:rPr>
+                <w:rFonts w:ascii="Times New Roman" w:eastAsia="Times New Roman" w:hAnsi="Times New Roman"/>
+                <w:sz w:val="24"/>
+              </w:rPr>
+            </w:pPr>
+            <w:r>
+              <w:rPr>
+                <w:rFonts w:ascii="Times New Roman" w:eastAsia="Times New Roman" w:hAnsi="Times New Roman"/>
+                <w:sz w:val="24"/>
+              </w:rPr>
+              <w:t>Publicar un formulario para nuevos administradores</w:t>
+            </w:r>
+            <w:r>
+              <w:rPr>
+                <w:rFonts w:ascii="Times New Roman" w:eastAsia="Times New Roman" w:hAnsi="Times New Roman"/>
+                <w:sz w:val="24"/>
+              </w:rPr>
+              <w:t>.</w:t>
+            </w:r>
+          </w:p>
+        </w:tc>
+      </w:tr>
+      <w:tr>
+        <w:trPr>
+          <w:trHeight w:val="407"/>
+        </w:trPr>
+        <w:tc>
+          <w:tcPr>
+            <w:tcW w:w="2390" w:type="dxa"/>
+            <w:vMerge w:val="restart"/>
+            <w:tcBorders>
+              <w:top w:val="single" w:sz="4" w:space="0" w:color="auto"/>
+              <w:left w:val="single" w:sz="8" w:space="0" w:color="auto"/>
+              <w:right w:val="single" w:sz="8" w:space="0" w:color="auto"/>
+            </w:tcBorders>
+            <w:shd w:val="clear" w:color="auto" w:fill="C9DAF8"/>
+            <w:vAlign w:val="bottom"/>
+          </w:tcPr>
+          <w:p>
+            <w:pPr>
+              <w:spacing w:line="0" w:lineRule="atLeast"/>
+              <w:ind w:left="120"/>
+              <w:rPr>
+                <w:rFonts w:ascii="Times New Roman" w:eastAsia="Times New Roman" w:hAnsi="Times New Roman"/>
+                <w:b/>
+                <w:sz w:val="24"/>
+              </w:rPr>
+            </w:pPr>
+            <w:r>
+              <w:rPr>
+                <w:rFonts w:ascii="Times New Roman" w:eastAsia="Times New Roman" w:hAnsi="Times New Roman"/>
+                <w:b/>
+                <w:sz w:val="24"/>
+              </w:rPr>
+              <w:t>Secuencia Normal</w:t>
+            </w:r>
+          </w:p>
+        </w:tc>
+        <w:tc>
+          <w:tcPr>
+            <w:tcW w:w="962" w:type="dxa"/>
+            <w:gridSpan w:val="2"/>
+            <w:tcBorders>
+              <w:top w:val="single" w:sz="4" w:space="0" w:color="auto"/>
+              <w:right w:val="single" w:sz="8" w:space="0" w:color="auto"/>
+            </w:tcBorders>
+            <w:shd w:val="clear" w:color="auto" w:fill="auto"/>
+            <w:vAlign w:val="bottom"/>
+          </w:tcPr>
+          <w:p>
+            <w:pPr>
+              <w:spacing w:line="0" w:lineRule="atLeast"/>
+              <w:ind w:left="100"/>
+              <w:rPr>
+                <w:rFonts w:ascii="Times New Roman" w:eastAsia="Times New Roman" w:hAnsi="Times New Roman"/>
+                <w:sz w:val="24"/>
+              </w:rPr>
+            </w:pPr>
+            <w:r>
+              <w:rPr>
+                <w:rFonts w:ascii="Times New Roman" w:eastAsia="Times New Roman" w:hAnsi="Times New Roman"/>
+                <w:sz w:val="24"/>
+              </w:rPr>
+              <w:t>Pasos</w:t>
+            </w:r>
+          </w:p>
+        </w:tc>
+        <w:tc>
+          <w:tcPr>
+            <w:tcW w:w="4708" w:type="dxa"/>
+            <w:tcBorders>
+              <w:top w:val="single" w:sz="4" w:space="0" w:color="auto"/>
+              <w:right w:val="single" w:sz="8" w:space="0" w:color="auto"/>
+            </w:tcBorders>
+            <w:shd w:val="clear" w:color="auto" w:fill="auto"/>
+            <w:vAlign w:val="bottom"/>
+          </w:tcPr>
+          <w:p>
+            <w:pPr>
+              <w:spacing w:line="0" w:lineRule="atLeast"/>
+              <w:ind w:left="80"/>
+              <w:rPr>
+                <w:rFonts w:ascii="Times New Roman" w:eastAsia="Times New Roman" w:hAnsi="Times New Roman"/>
+                <w:sz w:val="24"/>
+              </w:rPr>
+            </w:pPr>
+            <w:r>
+              <w:rPr>
+                <w:rFonts w:ascii="Times New Roman" w:eastAsia="Times New Roman" w:hAnsi="Times New Roman"/>
+                <w:sz w:val="24"/>
+              </w:rPr>
+              <w:t>Acción</w:t>
+            </w:r>
+          </w:p>
+        </w:tc>
+      </w:tr>
+      <w:tr>
+        <w:trPr>
+          <w:trHeight w:val="73"/>
+        </w:trPr>
+        <w:tc>
+          <w:tcPr>
+            <w:tcW w:w="2390" w:type="dxa"/>
+            <w:vMerge/>
+            <w:tcBorders>
+              <w:left w:val="single" w:sz="8" w:space="0" w:color="auto"/>
+              <w:right w:val="single" w:sz="8" w:space="0" w:color="auto"/>
+            </w:tcBorders>
+            <w:shd w:val="clear" w:color="auto" w:fill="C9DAF8"/>
+            <w:vAlign w:val="bottom"/>
+          </w:tcPr>
+          <w:p>
+            <w:pPr>
+              <w:spacing w:line="0" w:lineRule="atLeast"/>
+              <w:rPr>
+                <w:rFonts w:ascii="Times New Roman" w:eastAsia="Times New Roman" w:hAnsi="Times New Roman"/>
+                <w:sz w:val="6"/>
+              </w:rPr>
+            </w:pPr>
+          </w:p>
+        </w:tc>
+        <w:tc>
+          <w:tcPr>
+            <w:tcW w:w="962" w:type="dxa"/>
+            <w:gridSpan w:val="2"/>
+            <w:tcBorders>
+              <w:bottom w:val="single" w:sz="8" w:space="0" w:color="auto"/>
+              <w:right w:val="single" w:sz="8" w:space="0" w:color="auto"/>
+            </w:tcBorders>
+            <w:shd w:val="clear" w:color="auto" w:fill="auto"/>
+            <w:vAlign w:val="bottom"/>
+          </w:tcPr>
+          <w:p>
+            <w:pPr>
+              <w:spacing w:line="0" w:lineRule="atLeast"/>
+              <w:rPr>
+                <w:rFonts w:ascii="Times New Roman" w:eastAsia="Times New Roman" w:hAnsi="Times New Roman"/>
+                <w:sz w:val="6"/>
+              </w:rPr>
+            </w:pPr>
+          </w:p>
+        </w:tc>
+        <w:tc>
+          <w:tcPr>
+            <w:tcW w:w="4708" w:type="dxa"/>
+            <w:tcBorders>
+              <w:bottom w:val="single" w:sz="8" w:space="0" w:color="auto"/>
+              <w:right w:val="single" w:sz="8" w:space="0" w:color="auto"/>
+            </w:tcBorders>
+            <w:shd w:val="clear" w:color="auto" w:fill="auto"/>
+            <w:vAlign w:val="bottom"/>
+          </w:tcPr>
+          <w:p>
+            <w:pPr>
+              <w:spacing w:line="0" w:lineRule="atLeast"/>
+              <w:rPr>
+                <w:rFonts w:ascii="Times New Roman" w:eastAsia="Times New Roman" w:hAnsi="Times New Roman"/>
+                <w:sz w:val="6"/>
+              </w:rPr>
+            </w:pPr>
+          </w:p>
+        </w:tc>
+      </w:tr>
+      <w:tr>
+        <w:trPr>
+          <w:trHeight w:val="183"/>
+        </w:trPr>
+        <w:tc>
+          <w:tcPr>
+            <w:tcW w:w="2390" w:type="dxa"/>
+            <w:vMerge/>
+            <w:tcBorders>
+              <w:left w:val="single" w:sz="8" w:space="0" w:color="auto"/>
+              <w:right w:val="single" w:sz="8" w:space="0" w:color="auto"/>
+            </w:tcBorders>
+            <w:shd w:val="clear" w:color="auto" w:fill="C9DAF8"/>
+            <w:vAlign w:val="bottom"/>
+          </w:tcPr>
+          <w:p>
+            <w:pPr>
+              <w:spacing w:line="0" w:lineRule="atLeast"/>
+              <w:rPr>
+                <w:rFonts w:ascii="Times New Roman" w:eastAsia="Times New Roman" w:hAnsi="Times New Roman"/>
+                <w:sz w:val="15"/>
+              </w:rPr>
+            </w:pPr>
+          </w:p>
+        </w:tc>
+        <w:tc>
+          <w:tcPr>
+            <w:tcW w:w="962" w:type="dxa"/>
+            <w:gridSpan w:val="2"/>
+            <w:vMerge w:val="restart"/>
+            <w:tcBorders>
+              <w:right w:val="single" w:sz="8" w:space="0" w:color="auto"/>
+            </w:tcBorders>
+            <w:shd w:val="clear" w:color="auto" w:fill="auto"/>
+            <w:vAlign w:val="bottom"/>
+          </w:tcPr>
+          <w:p>
+            <w:pPr>
+              <w:spacing w:line="0" w:lineRule="atLeast"/>
+              <w:ind w:left="100"/>
+              <w:rPr>
+                <w:rFonts w:ascii="Times New Roman" w:eastAsia="Times New Roman" w:hAnsi="Times New Roman"/>
+                <w:sz w:val="24"/>
+              </w:rPr>
+            </w:pPr>
+            <w:r>
+              <w:rPr>
+                <w:rFonts w:ascii="Times New Roman" w:eastAsia="Times New Roman" w:hAnsi="Times New Roman"/>
+                <w:sz w:val="24"/>
+              </w:rPr>
+              <w:t>P1</w:t>
+            </w:r>
+          </w:p>
+        </w:tc>
+        <w:tc>
+          <w:tcPr>
+            <w:tcW w:w="4708" w:type="dxa"/>
+            <w:vMerge w:val="restart"/>
+            <w:tcBorders>
+              <w:right w:val="single" w:sz="8" w:space="0" w:color="auto"/>
+            </w:tcBorders>
+            <w:shd w:val="clear" w:color="auto" w:fill="auto"/>
+            <w:vAlign w:val="bottom"/>
+          </w:tcPr>
+          <w:p>
+            <w:pPr>
+              <w:spacing w:line="0" w:lineRule="atLeast"/>
+              <w:ind w:left="80"/>
+              <w:rPr>
+                <w:rFonts w:ascii="Times New Roman" w:eastAsia="Times New Roman" w:hAnsi="Times New Roman"/>
+                <w:sz w:val="24"/>
+              </w:rPr>
+            </w:pPr>
+            <w:r>
+              <w:rPr>
+                <w:rFonts w:ascii="Times New Roman" w:eastAsia="Times New Roman" w:hAnsi="Times New Roman"/>
+                <w:sz w:val="24"/>
+              </w:rPr>
+              <w:t>Acced</w:t>
+            </w:r>
+            <w:r>
+              <w:rPr>
+                <w:rFonts w:ascii="Times New Roman" w:eastAsia="Times New Roman" w:hAnsi="Times New Roman"/>
+                <w:sz w:val="24"/>
+              </w:rPr>
+              <w:t xml:space="preserve">er </w:t>
+            </w:r>
+            <w:r>
+              <w:rPr>
+                <w:rFonts w:ascii="Times New Roman" w:eastAsia="Times New Roman" w:hAnsi="Times New Roman"/>
+                <w:sz w:val="24"/>
+              </w:rPr>
+              <w:t>al apartado de crear cuenta nueva.</w:t>
+            </w:r>
+          </w:p>
+        </w:tc>
+      </w:tr>
+      <w:tr>
+        <w:trPr>
+          <w:trHeight w:val="189"/>
+        </w:trPr>
+        <w:tc>
+          <w:tcPr>
+            <w:tcW w:w="2390" w:type="dxa"/>
+            <w:tcBorders>
+              <w:left w:val="single" w:sz="8" w:space="0" w:color="auto"/>
+              <w:right w:val="single" w:sz="8" w:space="0" w:color="auto"/>
+            </w:tcBorders>
+            <w:shd w:val="clear" w:color="auto" w:fill="C9DAF8"/>
+            <w:vAlign w:val="bottom"/>
+          </w:tcPr>
+          <w:p>
+            <w:pPr>
+              <w:spacing w:line="0" w:lineRule="atLeast"/>
+              <w:rPr>
+                <w:rFonts w:ascii="Times New Roman" w:eastAsia="Times New Roman" w:hAnsi="Times New Roman"/>
+                <w:sz w:val="16"/>
+              </w:rPr>
+            </w:pPr>
+          </w:p>
+        </w:tc>
+        <w:tc>
+          <w:tcPr>
+            <w:tcW w:w="962" w:type="dxa"/>
+            <w:gridSpan w:val="2"/>
+            <w:vMerge/>
+            <w:tcBorders>
+              <w:right w:val="single" w:sz="8" w:space="0" w:color="auto"/>
+            </w:tcBorders>
+            <w:shd w:val="clear" w:color="auto" w:fill="auto"/>
+            <w:vAlign w:val="bottom"/>
+          </w:tcPr>
+          <w:p>
+            <w:pPr>
+              <w:spacing w:line="0" w:lineRule="atLeast"/>
+              <w:rPr>
+                <w:rFonts w:ascii="Times New Roman" w:eastAsia="Times New Roman" w:hAnsi="Times New Roman"/>
+                <w:sz w:val="16"/>
+              </w:rPr>
+            </w:pPr>
+          </w:p>
+        </w:tc>
+        <w:tc>
+          <w:tcPr>
+            <w:tcW w:w="4708" w:type="dxa"/>
+            <w:vMerge/>
+            <w:tcBorders>
+              <w:right w:val="single" w:sz="8" w:space="0" w:color="auto"/>
+            </w:tcBorders>
+            <w:shd w:val="clear" w:color="auto" w:fill="auto"/>
+            <w:vAlign w:val="bottom"/>
+          </w:tcPr>
+          <w:p>
+            <w:pPr>
+              <w:spacing w:line="0" w:lineRule="atLeast"/>
+              <w:rPr>
+                <w:rFonts w:ascii="Times New Roman" w:eastAsia="Times New Roman" w:hAnsi="Times New Roman"/>
+                <w:sz w:val="16"/>
+              </w:rPr>
+            </w:pPr>
+          </w:p>
+        </w:tc>
+      </w:tr>
+      <w:tr>
+        <w:trPr>
+          <w:trHeight w:val="76"/>
+        </w:trPr>
+        <w:tc>
+          <w:tcPr>
+            <w:tcW w:w="2390" w:type="dxa"/>
+            <w:tcBorders>
+              <w:left w:val="single" w:sz="8" w:space="0" w:color="auto"/>
+              <w:bottom w:val="single" w:sz="8" w:space="0" w:color="C9DAF8"/>
+              <w:right w:val="single" w:sz="8" w:space="0" w:color="auto"/>
+            </w:tcBorders>
+            <w:shd w:val="clear" w:color="auto" w:fill="C9DAF8"/>
+            <w:vAlign w:val="bottom"/>
+          </w:tcPr>
+          <w:p>
+            <w:pPr>
+              <w:spacing w:line="0" w:lineRule="atLeast"/>
+              <w:rPr>
+                <w:rFonts w:ascii="Times New Roman" w:eastAsia="Times New Roman" w:hAnsi="Times New Roman"/>
+                <w:sz w:val="6"/>
+              </w:rPr>
+            </w:pPr>
+          </w:p>
+        </w:tc>
+        <w:tc>
+          <w:tcPr>
+            <w:tcW w:w="962" w:type="dxa"/>
+            <w:gridSpan w:val="2"/>
+            <w:tcBorders>
+              <w:bottom w:val="single" w:sz="8" w:space="0" w:color="auto"/>
+              <w:right w:val="single" w:sz="8" w:space="0" w:color="auto"/>
+            </w:tcBorders>
+            <w:shd w:val="clear" w:color="auto" w:fill="auto"/>
+            <w:vAlign w:val="bottom"/>
+          </w:tcPr>
+          <w:p>
+            <w:pPr>
+              <w:spacing w:line="0" w:lineRule="atLeast"/>
+              <w:rPr>
+                <w:rFonts w:ascii="Times New Roman" w:eastAsia="Times New Roman" w:hAnsi="Times New Roman"/>
+                <w:sz w:val="6"/>
+              </w:rPr>
+            </w:pPr>
+          </w:p>
+        </w:tc>
+        <w:tc>
+          <w:tcPr>
+            <w:tcW w:w="4708" w:type="dxa"/>
+            <w:tcBorders>
+              <w:bottom w:val="single" w:sz="8" w:space="0" w:color="auto"/>
+              <w:right w:val="single" w:sz="8" w:space="0" w:color="auto"/>
+            </w:tcBorders>
+            <w:shd w:val="clear" w:color="auto" w:fill="auto"/>
+            <w:vAlign w:val="bottom"/>
+          </w:tcPr>
+          <w:p>
+            <w:pPr>
+              <w:spacing w:line="0" w:lineRule="atLeast"/>
+              <w:rPr>
+                <w:rFonts w:ascii="Times New Roman" w:eastAsia="Times New Roman" w:hAnsi="Times New Roman"/>
+                <w:sz w:val="6"/>
+              </w:rPr>
+            </w:pPr>
+          </w:p>
+        </w:tc>
+      </w:tr>
+      <w:tr>
+        <w:trPr>
+          <w:trHeight w:val="405"/>
+        </w:trPr>
+        <w:tc>
+          <w:tcPr>
+            <w:tcW w:w="2390" w:type="dxa"/>
+            <w:tcBorders>
+              <w:left w:val="single" w:sz="8" w:space="0" w:color="auto"/>
+              <w:right w:val="single" w:sz="8" w:space="0" w:color="auto"/>
+            </w:tcBorders>
+            <w:shd w:val="clear" w:color="auto" w:fill="C9DAF8"/>
+            <w:vAlign w:val="bottom"/>
+          </w:tcPr>
+          <w:p>
+            <w:pPr>
+              <w:spacing w:line="0" w:lineRule="atLeast"/>
+              <w:rPr>
+                <w:rFonts w:ascii="Times New Roman" w:eastAsia="Times New Roman" w:hAnsi="Times New Roman"/>
+                <w:sz w:val="24"/>
+              </w:rPr>
+            </w:pPr>
+          </w:p>
+        </w:tc>
+        <w:tc>
+          <w:tcPr>
+            <w:tcW w:w="962" w:type="dxa"/>
+            <w:gridSpan w:val="2"/>
+            <w:tcBorders>
+              <w:right w:val="single" w:sz="8" w:space="0" w:color="auto"/>
+            </w:tcBorders>
+            <w:shd w:val="clear" w:color="auto" w:fill="auto"/>
+            <w:vAlign w:val="bottom"/>
+          </w:tcPr>
+          <w:p>
+            <w:pPr>
+              <w:spacing w:line="0" w:lineRule="atLeast"/>
+              <w:ind w:left="100"/>
+              <w:rPr>
+                <w:rFonts w:ascii="Times New Roman" w:eastAsia="Times New Roman" w:hAnsi="Times New Roman"/>
+                <w:sz w:val="24"/>
+              </w:rPr>
+            </w:pPr>
+            <w:r>
+              <w:rPr>
+                <w:rFonts w:ascii="Times New Roman" w:eastAsia="Times New Roman" w:hAnsi="Times New Roman"/>
+                <w:sz w:val="24"/>
+              </w:rPr>
+              <w:t>P2</w:t>
+            </w:r>
+          </w:p>
+        </w:tc>
+        <w:tc>
+          <w:tcPr>
+            <w:tcW w:w="4708" w:type="dxa"/>
+            <w:tcBorders>
+              <w:right w:val="single" w:sz="8" w:space="0" w:color="auto"/>
+            </w:tcBorders>
+            <w:shd w:val="clear" w:color="auto" w:fill="auto"/>
+            <w:vAlign w:val="bottom"/>
+          </w:tcPr>
+          <w:p>
+            <w:pPr>
+              <w:spacing w:line="0" w:lineRule="atLeast"/>
+              <w:ind w:left="80"/>
+              <w:rPr>
+                <w:rFonts w:ascii="Times New Roman" w:eastAsia="Times New Roman" w:hAnsi="Times New Roman"/>
+                <w:sz w:val="24"/>
+              </w:rPr>
+            </w:pPr>
+            <w:r>
+              <w:rPr>
+                <w:rFonts w:ascii="Times New Roman" w:eastAsia="Times New Roman" w:hAnsi="Times New Roman"/>
+                <w:sz w:val="24"/>
+              </w:rPr>
+              <w:t xml:space="preserve">Agregar </w:t>
+            </w:r>
+            <w:r>
+              <w:rPr>
+                <w:rFonts w:ascii="Times New Roman" w:eastAsia="Times New Roman" w:hAnsi="Times New Roman"/>
+                <w:sz w:val="24"/>
+              </w:rPr>
+              <w:t>correo y contraseña</w:t>
+            </w:r>
+            <w:r>
+              <w:rPr>
+                <w:rFonts w:ascii="Times New Roman" w:eastAsia="Times New Roman" w:hAnsi="Times New Roman"/>
+                <w:sz w:val="24"/>
+              </w:rPr>
+              <w:t>.</w:t>
+            </w:r>
+          </w:p>
+        </w:tc>
+      </w:tr>
+      <w:tr>
+        <w:trPr>
+          <w:trHeight w:val="75"/>
+        </w:trPr>
+        <w:tc>
+          <w:tcPr>
+            <w:tcW w:w="2390" w:type="dxa"/>
+            <w:tcBorders>
+              <w:left w:val="single" w:sz="8" w:space="0" w:color="auto"/>
+              <w:bottom w:val="single" w:sz="8" w:space="0" w:color="C9DAF8"/>
+              <w:right w:val="single" w:sz="8" w:space="0" w:color="auto"/>
+            </w:tcBorders>
+            <w:shd w:val="clear" w:color="auto" w:fill="C9DAF8"/>
+            <w:vAlign w:val="bottom"/>
+          </w:tcPr>
+          <w:p>
+            <w:pPr>
+              <w:spacing w:line="0" w:lineRule="atLeast"/>
+              <w:rPr>
+                <w:rFonts w:ascii="Times New Roman" w:eastAsia="Times New Roman" w:hAnsi="Times New Roman"/>
+                <w:sz w:val="6"/>
+              </w:rPr>
+            </w:pPr>
+          </w:p>
+        </w:tc>
+        <w:tc>
+          <w:tcPr>
+            <w:tcW w:w="962" w:type="dxa"/>
+            <w:gridSpan w:val="2"/>
+            <w:tcBorders>
+              <w:bottom w:val="single" w:sz="8" w:space="0" w:color="auto"/>
+              <w:right w:val="single" w:sz="8" w:space="0" w:color="auto"/>
+            </w:tcBorders>
+            <w:shd w:val="clear" w:color="auto" w:fill="auto"/>
+            <w:vAlign w:val="bottom"/>
+          </w:tcPr>
+          <w:p>
+            <w:pPr>
+              <w:spacing w:line="0" w:lineRule="atLeast"/>
+              <w:rPr>
+                <w:rFonts w:ascii="Times New Roman" w:eastAsia="Times New Roman" w:hAnsi="Times New Roman"/>
+                <w:sz w:val="6"/>
+              </w:rPr>
+            </w:pPr>
+          </w:p>
+        </w:tc>
+        <w:tc>
+          <w:tcPr>
+            <w:tcW w:w="4708" w:type="dxa"/>
+            <w:tcBorders>
+              <w:bottom w:val="single" w:sz="8" w:space="0" w:color="auto"/>
+              <w:right w:val="single" w:sz="8" w:space="0" w:color="auto"/>
+            </w:tcBorders>
+            <w:shd w:val="clear" w:color="auto" w:fill="auto"/>
+            <w:vAlign w:val="bottom"/>
+          </w:tcPr>
+          <w:p>
+            <w:pPr>
+              <w:spacing w:line="0" w:lineRule="atLeast"/>
+              <w:rPr>
+                <w:rFonts w:ascii="Times New Roman" w:eastAsia="Times New Roman" w:hAnsi="Times New Roman"/>
+                <w:sz w:val="6"/>
+              </w:rPr>
+            </w:pPr>
+          </w:p>
+        </w:tc>
+      </w:tr>
+      <w:tr>
+        <w:trPr>
+          <w:trHeight w:val="405"/>
+        </w:trPr>
+        <w:tc>
+          <w:tcPr>
+            <w:tcW w:w="2390" w:type="dxa"/>
+            <w:tcBorders>
+              <w:left w:val="single" w:sz="8" w:space="0" w:color="auto"/>
+              <w:right w:val="single" w:sz="8" w:space="0" w:color="auto"/>
+            </w:tcBorders>
+            <w:shd w:val="clear" w:color="auto" w:fill="C9DAF8"/>
+            <w:vAlign w:val="bottom"/>
+          </w:tcPr>
+          <w:p>
+            <w:pPr>
+              <w:spacing w:line="0" w:lineRule="atLeast"/>
+              <w:rPr>
+                <w:rFonts w:ascii="Times New Roman" w:eastAsia="Times New Roman" w:hAnsi="Times New Roman"/>
+                <w:sz w:val="24"/>
+              </w:rPr>
+            </w:pPr>
+          </w:p>
+        </w:tc>
+        <w:tc>
+          <w:tcPr>
+            <w:tcW w:w="962" w:type="dxa"/>
+            <w:gridSpan w:val="2"/>
+            <w:tcBorders>
+              <w:right w:val="single" w:sz="8" w:space="0" w:color="auto"/>
+            </w:tcBorders>
+            <w:shd w:val="clear" w:color="auto" w:fill="auto"/>
+            <w:vAlign w:val="bottom"/>
+          </w:tcPr>
+          <w:p>
+            <w:pPr>
+              <w:spacing w:line="0" w:lineRule="atLeast"/>
+              <w:ind w:left="100"/>
+              <w:rPr>
+                <w:rFonts w:ascii="Times New Roman" w:eastAsia="Times New Roman" w:hAnsi="Times New Roman"/>
+                <w:sz w:val="24"/>
+              </w:rPr>
+            </w:pPr>
+            <w:r>
+              <w:rPr>
+                <w:rFonts w:ascii="Times New Roman" w:eastAsia="Times New Roman" w:hAnsi="Times New Roman"/>
+                <w:sz w:val="24"/>
+              </w:rPr>
+              <w:t>P3</w:t>
+            </w:r>
+          </w:p>
+        </w:tc>
+        <w:tc>
+          <w:tcPr>
+            <w:tcW w:w="4708" w:type="dxa"/>
+            <w:tcBorders>
+              <w:right w:val="single" w:sz="8" w:space="0" w:color="auto"/>
+            </w:tcBorders>
+            <w:shd w:val="clear" w:color="auto" w:fill="auto"/>
+            <w:vAlign w:val="bottom"/>
+          </w:tcPr>
+          <w:p>
+            <w:pPr>
+              <w:spacing w:line="0" w:lineRule="atLeast"/>
+              <w:ind w:left="80"/>
+              <w:rPr>
+                <w:rFonts w:ascii="Times New Roman" w:eastAsia="Times New Roman" w:hAnsi="Times New Roman"/>
+                <w:sz w:val="24"/>
+              </w:rPr>
+            </w:pPr>
+            <w:r>
+              <w:rPr>
+                <w:rFonts w:ascii="Times New Roman" w:eastAsia="Times New Roman" w:hAnsi="Times New Roman"/>
+                <w:sz w:val="24"/>
+              </w:rPr>
+              <w:t>Seleccionar la opción de registrar administrador</w:t>
+            </w:r>
+            <w:r>
+              <w:rPr>
+                <w:rFonts w:ascii="Times New Roman" w:eastAsia="Times New Roman" w:hAnsi="Times New Roman"/>
+                <w:sz w:val="24"/>
+              </w:rPr>
+              <w:t>.</w:t>
+            </w:r>
+          </w:p>
+        </w:tc>
+      </w:tr>
+      <w:tr>
+        <w:trPr>
+          <w:trHeight w:val="75"/>
+        </w:trPr>
+        <w:tc>
+          <w:tcPr>
+            <w:tcW w:w="2390" w:type="dxa"/>
+            <w:tcBorders>
+              <w:left w:val="single" w:sz="8" w:space="0" w:color="auto"/>
+              <w:bottom w:val="single" w:sz="8" w:space="0" w:color="auto"/>
+              <w:right w:val="single" w:sz="8" w:space="0" w:color="auto"/>
+            </w:tcBorders>
+            <w:shd w:val="clear" w:color="auto" w:fill="C9DAF8"/>
+            <w:vAlign w:val="bottom"/>
+          </w:tcPr>
+          <w:p>
+            <w:pPr>
+              <w:spacing w:line="0" w:lineRule="atLeast"/>
+              <w:rPr>
+                <w:rFonts w:ascii="Times New Roman" w:eastAsia="Times New Roman" w:hAnsi="Times New Roman"/>
+                <w:sz w:val="6"/>
+              </w:rPr>
+            </w:pPr>
+          </w:p>
+        </w:tc>
+        <w:tc>
+          <w:tcPr>
+            <w:tcW w:w="962" w:type="dxa"/>
+            <w:gridSpan w:val="2"/>
+            <w:tcBorders>
+              <w:bottom w:val="single" w:sz="8" w:space="0" w:color="auto"/>
+              <w:right w:val="single" w:sz="8" w:space="0" w:color="auto"/>
+            </w:tcBorders>
+            <w:shd w:val="clear" w:color="auto" w:fill="auto"/>
+            <w:vAlign w:val="bottom"/>
+          </w:tcPr>
+          <w:p>
+            <w:pPr>
+              <w:spacing w:line="0" w:lineRule="atLeast"/>
+              <w:rPr>
+                <w:rFonts w:ascii="Times New Roman" w:eastAsia="Times New Roman" w:hAnsi="Times New Roman"/>
+                <w:sz w:val="6"/>
+              </w:rPr>
+            </w:pPr>
+          </w:p>
+        </w:tc>
+        <w:tc>
+          <w:tcPr>
+            <w:tcW w:w="4708" w:type="dxa"/>
+            <w:tcBorders>
+              <w:bottom w:val="single" w:sz="8" w:space="0" w:color="auto"/>
+              <w:right w:val="single" w:sz="8" w:space="0" w:color="auto"/>
+            </w:tcBorders>
+            <w:shd w:val="clear" w:color="auto" w:fill="auto"/>
+            <w:vAlign w:val="bottom"/>
+          </w:tcPr>
+          <w:p>
+            <w:pPr>
+              <w:spacing w:line="0" w:lineRule="atLeast"/>
+              <w:rPr>
+                <w:rFonts w:ascii="Times New Roman" w:eastAsia="Times New Roman" w:hAnsi="Times New Roman"/>
+                <w:sz w:val="6"/>
+              </w:rPr>
+            </w:pPr>
+          </w:p>
+        </w:tc>
+      </w:tr>
+      <w:tr>
+        <w:trPr>
+          <w:trHeight w:val="406"/>
+        </w:trPr>
+        <w:tc>
+          <w:tcPr>
+            <w:tcW w:w="2390" w:type="dxa"/>
+            <w:tcBorders>
+              <w:left w:val="single" w:sz="8" w:space="0" w:color="auto"/>
+              <w:right w:val="single" w:sz="8" w:space="0" w:color="auto"/>
+            </w:tcBorders>
+            <w:shd w:val="clear" w:color="auto" w:fill="C9DAF8"/>
+            <w:vAlign w:val="bottom"/>
+          </w:tcPr>
+          <w:p>
+            <w:pPr>
+              <w:spacing w:line="0" w:lineRule="atLeast"/>
+              <w:rPr>
+                <w:rFonts w:ascii="Times New Roman" w:eastAsia="Times New Roman" w:hAnsi="Times New Roman"/>
+                <w:sz w:val="24"/>
+              </w:rPr>
+            </w:pPr>
+          </w:p>
+        </w:tc>
+        <w:tc>
+          <w:tcPr>
+            <w:tcW w:w="962" w:type="dxa"/>
+            <w:gridSpan w:val="2"/>
+            <w:tcBorders>
+              <w:right w:val="single" w:sz="8" w:space="0" w:color="auto"/>
+            </w:tcBorders>
+            <w:shd w:val="clear" w:color="auto" w:fill="auto"/>
+            <w:vAlign w:val="bottom"/>
+          </w:tcPr>
+          <w:p>
+            <w:pPr>
+              <w:spacing w:line="0" w:lineRule="atLeast"/>
+              <w:ind w:left="100"/>
+              <w:rPr>
+                <w:rFonts w:ascii="Times New Roman" w:eastAsia="Times New Roman" w:hAnsi="Times New Roman"/>
+                <w:sz w:val="24"/>
+              </w:rPr>
+            </w:pPr>
+            <w:r>
+              <w:rPr>
+                <w:rFonts w:ascii="Times New Roman" w:eastAsia="Times New Roman" w:hAnsi="Times New Roman"/>
+                <w:sz w:val="24"/>
+              </w:rPr>
+              <w:t>Pasos</w:t>
+            </w:r>
+          </w:p>
+        </w:tc>
+        <w:tc>
+          <w:tcPr>
+            <w:tcW w:w="4708" w:type="dxa"/>
+            <w:tcBorders>
+              <w:right w:val="single" w:sz="8" w:space="0" w:color="auto"/>
+            </w:tcBorders>
+            <w:shd w:val="clear" w:color="auto" w:fill="auto"/>
+            <w:vAlign w:val="bottom"/>
+          </w:tcPr>
+          <w:p>
+            <w:pPr>
+              <w:spacing w:line="0" w:lineRule="atLeast"/>
+              <w:ind w:left="80"/>
+              <w:rPr>
+                <w:rFonts w:ascii="Times New Roman" w:eastAsia="Times New Roman" w:hAnsi="Times New Roman"/>
+                <w:sz w:val="24"/>
+              </w:rPr>
+            </w:pPr>
+            <w:r>
+              <w:rPr>
+                <w:rFonts w:ascii="Times New Roman" w:eastAsia="Times New Roman" w:hAnsi="Times New Roman"/>
+                <w:sz w:val="24"/>
+              </w:rPr>
+              <w:t>Acción</w:t>
+            </w:r>
+          </w:p>
+        </w:tc>
+      </w:tr>
+      <w:tr>
+        <w:trPr>
+          <w:trHeight w:val="74"/>
+        </w:trPr>
+        <w:tc>
+          <w:tcPr>
+            <w:tcW w:w="2390" w:type="dxa"/>
+            <w:tcBorders>
+              <w:left w:val="single" w:sz="8" w:space="0" w:color="auto"/>
+              <w:bottom w:val="single" w:sz="8" w:space="0" w:color="auto"/>
+              <w:right w:val="single" w:sz="8" w:space="0" w:color="auto"/>
+            </w:tcBorders>
+            <w:shd w:val="clear" w:color="auto" w:fill="C9DAF8"/>
+            <w:vAlign w:val="bottom"/>
+          </w:tcPr>
+          <w:p>
+            <w:pPr>
+              <w:spacing w:line="0" w:lineRule="atLeast"/>
+              <w:rPr>
+                <w:rFonts w:ascii="Times New Roman" w:eastAsia="Times New Roman" w:hAnsi="Times New Roman"/>
+                <w:sz w:val="6"/>
+              </w:rPr>
+            </w:pPr>
+          </w:p>
+        </w:tc>
+        <w:tc>
+          <w:tcPr>
+            <w:tcW w:w="962" w:type="dxa"/>
+            <w:gridSpan w:val="2"/>
+            <w:tcBorders>
+              <w:bottom w:val="single" w:sz="8" w:space="0" w:color="auto"/>
+              <w:right w:val="single" w:sz="8" w:space="0" w:color="auto"/>
+            </w:tcBorders>
+            <w:shd w:val="clear" w:color="auto" w:fill="auto"/>
+            <w:vAlign w:val="bottom"/>
+          </w:tcPr>
+          <w:p>
+            <w:pPr>
+              <w:spacing w:line="0" w:lineRule="atLeast"/>
+              <w:rPr>
+                <w:rFonts w:ascii="Times New Roman" w:eastAsia="Times New Roman" w:hAnsi="Times New Roman"/>
+                <w:sz w:val="6"/>
+              </w:rPr>
+            </w:pPr>
+          </w:p>
+        </w:tc>
+        <w:tc>
+          <w:tcPr>
+            <w:tcW w:w="4708" w:type="dxa"/>
+            <w:tcBorders>
+              <w:bottom w:val="single" w:sz="8" w:space="0" w:color="auto"/>
+              <w:right w:val="single" w:sz="8" w:space="0" w:color="auto"/>
+            </w:tcBorders>
+            <w:shd w:val="clear" w:color="auto" w:fill="auto"/>
+            <w:vAlign w:val="bottom"/>
+          </w:tcPr>
+          <w:p>
+            <w:pPr>
+              <w:spacing w:line="0" w:lineRule="atLeast"/>
+              <w:rPr>
+                <w:rFonts w:ascii="Times New Roman" w:eastAsia="Times New Roman" w:hAnsi="Times New Roman"/>
+                <w:sz w:val="6"/>
+              </w:rPr>
+            </w:pPr>
+          </w:p>
+        </w:tc>
+      </w:tr>
+      <w:tr>
+        <w:trPr>
+          <w:trHeight w:val="372"/>
+        </w:trPr>
+        <w:tc>
+          <w:tcPr>
+            <w:tcW w:w="2390" w:type="dxa"/>
+            <w:tcBorders>
+              <w:left w:val="single" w:sz="8" w:space="0" w:color="auto"/>
+              <w:right w:val="single" w:sz="8" w:space="0" w:color="auto"/>
+            </w:tcBorders>
+            <w:shd w:val="clear" w:color="auto" w:fill="C9DAF8"/>
+            <w:vAlign w:val="bottom"/>
+          </w:tcPr>
+          <w:p>
+            <w:pPr>
+              <w:spacing w:line="0" w:lineRule="atLeast"/>
+              <w:ind w:left="120"/>
+              <w:rPr>
+                <w:rFonts w:ascii="Times New Roman" w:eastAsia="Times New Roman" w:hAnsi="Times New Roman"/>
+                <w:b/>
+                <w:sz w:val="24"/>
+              </w:rPr>
+            </w:pPr>
+            <w:r>
+              <w:rPr>
+                <w:rFonts w:ascii="Times New Roman" w:eastAsia="Times New Roman" w:hAnsi="Times New Roman"/>
+                <w:b/>
+                <w:sz w:val="24"/>
+              </w:rPr>
+              <w:t>Excepciones</w:t>
+            </w:r>
+          </w:p>
+        </w:tc>
+        <w:tc>
+          <w:tcPr>
+            <w:tcW w:w="962" w:type="dxa"/>
+            <w:gridSpan w:val="2"/>
+            <w:tcBorders>
+              <w:right w:val="single" w:sz="8" w:space="0" w:color="auto"/>
+            </w:tcBorders>
+            <w:shd w:val="clear" w:color="auto" w:fill="auto"/>
+            <w:vAlign w:val="bottom"/>
+          </w:tcPr>
+          <w:p>
+            <w:pPr>
+              <w:spacing w:line="0" w:lineRule="atLeast"/>
+              <w:ind w:left="100"/>
+              <w:rPr>
+                <w:rFonts w:ascii="Times New Roman" w:eastAsia="Times New Roman" w:hAnsi="Times New Roman"/>
+                <w:sz w:val="24"/>
+              </w:rPr>
+            </w:pPr>
+            <w:r>
+              <w:rPr>
+                <w:rFonts w:ascii="Times New Roman" w:eastAsia="Times New Roman" w:hAnsi="Times New Roman"/>
+                <w:sz w:val="24"/>
+              </w:rPr>
+              <w:t>P(a)</w:t>
+            </w:r>
+          </w:p>
+        </w:tc>
+        <w:tc>
+          <w:tcPr>
+            <w:tcW w:w="4708" w:type="dxa"/>
+            <w:tcBorders>
+              <w:right w:val="single" w:sz="8" w:space="0" w:color="auto"/>
+            </w:tcBorders>
+            <w:shd w:val="clear" w:color="auto" w:fill="auto"/>
+            <w:vAlign w:val="bottom"/>
+          </w:tcPr>
+          <w:p>
+            <w:pPr>
+              <w:spacing w:line="0" w:lineRule="atLeast"/>
+              <w:ind w:left="80"/>
+              <w:rPr>
+                <w:rFonts w:ascii="Times New Roman" w:eastAsia="Times New Roman" w:hAnsi="Times New Roman"/>
+                <w:sz w:val="24"/>
+              </w:rPr>
+            </w:pPr>
+            <w:r>
+              <w:rPr>
+                <w:rFonts w:ascii="Times New Roman" w:eastAsia="Times New Roman" w:hAnsi="Times New Roman"/>
+                <w:sz w:val="24"/>
+              </w:rPr>
+              <w:t xml:space="preserve">Indicar que no se encuentra disponible el </w:t>
+            </w:r>
+          </w:p>
+        </w:tc>
+      </w:tr>
+      <w:tr>
+        <w:trPr>
+          <w:trHeight w:val="312"/>
+        </w:trPr>
+        <w:tc>
+          <w:tcPr>
+            <w:tcW w:w="2390" w:type="dxa"/>
+            <w:tcBorders>
+              <w:left w:val="single" w:sz="8" w:space="0" w:color="auto"/>
+              <w:right w:val="single" w:sz="8" w:space="0" w:color="auto"/>
+            </w:tcBorders>
+            <w:shd w:val="clear" w:color="auto" w:fill="C9DAF8"/>
+            <w:vAlign w:val="bottom"/>
+          </w:tcPr>
+          <w:p>
+            <w:pPr>
+              <w:spacing w:line="0" w:lineRule="atLeast"/>
+              <w:rPr>
+                <w:rFonts w:ascii="Times New Roman" w:eastAsia="Times New Roman" w:hAnsi="Times New Roman"/>
+                <w:sz w:val="24"/>
+              </w:rPr>
+            </w:pPr>
+          </w:p>
+        </w:tc>
+        <w:tc>
+          <w:tcPr>
+            <w:tcW w:w="962" w:type="dxa"/>
+            <w:gridSpan w:val="2"/>
+            <w:tcBorders>
+              <w:right w:val="single" w:sz="8" w:space="0" w:color="auto"/>
+            </w:tcBorders>
+            <w:shd w:val="clear" w:color="auto" w:fill="auto"/>
+            <w:vAlign w:val="bottom"/>
+          </w:tcPr>
+          <w:p>
+            <w:pPr>
+              <w:spacing w:line="0" w:lineRule="atLeast"/>
+              <w:rPr>
+                <w:rFonts w:ascii="Times New Roman" w:eastAsia="Times New Roman" w:hAnsi="Times New Roman"/>
+                <w:sz w:val="24"/>
+              </w:rPr>
+            </w:pPr>
+          </w:p>
+        </w:tc>
+        <w:tc>
+          <w:tcPr>
+            <w:tcW w:w="4708" w:type="dxa"/>
+            <w:tcBorders>
+              <w:right w:val="single" w:sz="8" w:space="0" w:color="auto"/>
+            </w:tcBorders>
+            <w:shd w:val="clear" w:color="auto" w:fill="auto"/>
+            <w:vAlign w:val="bottom"/>
+          </w:tcPr>
+          <w:p>
+            <w:pPr>
+              <w:spacing w:line="0" w:lineRule="atLeast"/>
+              <w:rPr>
+                <w:rFonts w:ascii="Times New Roman" w:eastAsia="Times New Roman" w:hAnsi="Times New Roman"/>
+                <w:sz w:val="24"/>
+              </w:rPr>
+            </w:pPr>
+            <w:r>
+              <w:rPr>
+                <w:rFonts w:ascii="Times New Roman" w:eastAsia="Times New Roman" w:hAnsi="Times New Roman"/>
+                <w:sz w:val="24"/>
+              </w:rPr>
+              <w:t xml:space="preserve"> </w:t>
+            </w:r>
+            <w:r>
+              <w:rPr>
+                <w:rFonts w:ascii="Times New Roman" w:eastAsia="Times New Roman" w:hAnsi="Times New Roman"/>
+                <w:sz w:val="24"/>
+              </w:rPr>
+              <w:t>registr</w:t>
+            </w:r>
+            <w:r>
+              <w:rPr>
+                <w:rFonts w:ascii="Times New Roman" w:eastAsia="Times New Roman" w:hAnsi="Times New Roman"/>
+                <w:sz w:val="24"/>
+              </w:rPr>
+              <w:t>o p</w:t>
+            </w:r>
+            <w:r>
+              <w:rPr>
+                <w:rFonts w:ascii="Times New Roman" w:eastAsia="Times New Roman" w:hAnsi="Times New Roman"/>
+                <w:sz w:val="24"/>
+              </w:rPr>
+              <w:t>ara nuevos administradores.</w:t>
+            </w:r>
+          </w:p>
+        </w:tc>
+      </w:tr>
+      <w:tr>
+        <w:trPr>
+          <w:trHeight w:val="77"/>
+        </w:trPr>
+        <w:tc>
+          <w:tcPr>
+            <w:tcW w:w="2390" w:type="dxa"/>
+            <w:tcBorders>
+              <w:left w:val="single" w:sz="8" w:space="0" w:color="auto"/>
+              <w:bottom w:val="single" w:sz="8" w:space="0" w:color="C9DAF8"/>
+              <w:right w:val="single" w:sz="8" w:space="0" w:color="auto"/>
+            </w:tcBorders>
+            <w:shd w:val="clear" w:color="auto" w:fill="C9DAF8"/>
+            <w:vAlign w:val="bottom"/>
+          </w:tcPr>
+          <w:p>
+            <w:pPr>
+              <w:spacing w:line="0" w:lineRule="atLeast"/>
+              <w:rPr>
+                <w:rFonts w:ascii="Times New Roman" w:eastAsia="Times New Roman" w:hAnsi="Times New Roman"/>
+                <w:sz w:val="6"/>
+              </w:rPr>
+            </w:pPr>
+          </w:p>
+        </w:tc>
+        <w:tc>
+          <w:tcPr>
+            <w:tcW w:w="962" w:type="dxa"/>
+            <w:gridSpan w:val="2"/>
+            <w:tcBorders>
+              <w:bottom w:val="single" w:sz="8" w:space="0" w:color="auto"/>
+              <w:right w:val="single" w:sz="8" w:space="0" w:color="auto"/>
+            </w:tcBorders>
+            <w:shd w:val="clear" w:color="auto" w:fill="auto"/>
+            <w:vAlign w:val="bottom"/>
+          </w:tcPr>
+          <w:p>
+            <w:pPr>
+              <w:spacing w:line="0" w:lineRule="atLeast"/>
+              <w:rPr>
+                <w:rFonts w:ascii="Times New Roman" w:eastAsia="Times New Roman" w:hAnsi="Times New Roman"/>
+                <w:sz w:val="6"/>
+              </w:rPr>
+            </w:pPr>
+          </w:p>
+        </w:tc>
+        <w:tc>
+          <w:tcPr>
+            <w:tcW w:w="4708" w:type="dxa"/>
+            <w:tcBorders>
+              <w:bottom w:val="single" w:sz="8" w:space="0" w:color="auto"/>
+              <w:right w:val="single" w:sz="8" w:space="0" w:color="auto"/>
+            </w:tcBorders>
+            <w:shd w:val="clear" w:color="auto" w:fill="auto"/>
+            <w:vAlign w:val="bottom"/>
+          </w:tcPr>
+          <w:p>
+            <w:pPr>
+              <w:spacing w:line="0" w:lineRule="atLeast"/>
+              <w:rPr>
+                <w:rFonts w:ascii="Times New Roman" w:eastAsia="Times New Roman" w:hAnsi="Times New Roman"/>
+                <w:sz w:val="6"/>
+              </w:rPr>
+            </w:pPr>
+          </w:p>
+        </w:tc>
+      </w:tr>
+      <w:tr>
+        <w:trPr>
+          <w:trHeight w:val="404"/>
+        </w:trPr>
+        <w:tc>
+          <w:tcPr>
+            <w:tcW w:w="2390" w:type="dxa"/>
+            <w:tcBorders>
+              <w:left w:val="single" w:sz="8" w:space="0" w:color="auto"/>
+              <w:right w:val="single" w:sz="8" w:space="0" w:color="auto"/>
+            </w:tcBorders>
+            <w:shd w:val="clear" w:color="auto" w:fill="C9DAF8"/>
+            <w:vAlign w:val="bottom"/>
+          </w:tcPr>
+          <w:p>
+            <w:pPr>
+              <w:spacing w:line="0" w:lineRule="atLeast"/>
+              <w:rPr>
+                <w:rFonts w:ascii="Times New Roman" w:eastAsia="Times New Roman" w:hAnsi="Times New Roman"/>
+                <w:sz w:val="24"/>
+              </w:rPr>
+            </w:pPr>
+          </w:p>
+        </w:tc>
+        <w:tc>
+          <w:tcPr>
+            <w:tcW w:w="962" w:type="dxa"/>
+            <w:gridSpan w:val="2"/>
+            <w:tcBorders>
+              <w:right w:val="single" w:sz="8" w:space="0" w:color="auto"/>
+            </w:tcBorders>
+            <w:shd w:val="clear" w:color="auto" w:fill="auto"/>
+            <w:vAlign w:val="bottom"/>
+          </w:tcPr>
+          <w:p>
+            <w:pPr>
+              <w:spacing w:line="0" w:lineRule="atLeast"/>
+              <w:ind w:left="100"/>
+              <w:rPr>
+                <w:rFonts w:ascii="Times New Roman" w:eastAsia="Times New Roman" w:hAnsi="Times New Roman"/>
+                <w:sz w:val="24"/>
+              </w:rPr>
+            </w:pPr>
+            <w:r>
+              <w:rPr>
+                <w:rFonts w:ascii="Times New Roman" w:eastAsia="Times New Roman" w:hAnsi="Times New Roman"/>
+                <w:sz w:val="24"/>
+              </w:rPr>
+              <w:t>P(b)</w:t>
+            </w:r>
+          </w:p>
+        </w:tc>
+        <w:tc>
+          <w:tcPr>
+            <w:tcW w:w="4708" w:type="dxa"/>
+            <w:tcBorders>
+              <w:right w:val="single" w:sz="8" w:space="0" w:color="auto"/>
+            </w:tcBorders>
+            <w:shd w:val="clear" w:color="auto" w:fill="auto"/>
+            <w:vAlign w:val="bottom"/>
+          </w:tcPr>
+          <w:p>
+            <w:pPr>
+              <w:spacing w:line="0" w:lineRule="atLeast"/>
+              <w:ind w:left="80"/>
+              <w:rPr>
+                <w:rFonts w:ascii="Times New Roman" w:eastAsia="Times New Roman" w:hAnsi="Times New Roman"/>
+                <w:sz w:val="24"/>
+              </w:rPr>
+            </w:pPr>
+            <w:r>
+              <w:rPr>
+                <w:rFonts w:ascii="Times New Roman" w:eastAsia="Times New Roman" w:hAnsi="Times New Roman"/>
+                <w:sz w:val="24"/>
+              </w:rPr>
+              <w:t xml:space="preserve">Registrar el </w:t>
+            </w:r>
+            <w:r>
+              <w:rPr>
+                <w:rFonts w:ascii="Times New Roman" w:eastAsia="Times New Roman" w:hAnsi="Times New Roman"/>
+                <w:sz w:val="24"/>
+              </w:rPr>
+              <w:t>nuevo administrador</w:t>
+            </w:r>
+            <w:r>
+              <w:rPr>
+                <w:rFonts w:ascii="Times New Roman" w:eastAsia="Times New Roman" w:hAnsi="Times New Roman"/>
+                <w:sz w:val="24"/>
+              </w:rPr>
+              <w:t xml:space="preserve"> con campos inválidos, erróneos o incompletos.</w:t>
+            </w:r>
+          </w:p>
+        </w:tc>
+      </w:tr>
+      <w:tr>
+        <w:trPr>
+          <w:trHeight w:val="76"/>
+        </w:trPr>
+        <w:tc>
+          <w:tcPr>
+            <w:tcW w:w="2390" w:type="dxa"/>
+            <w:tcBorders>
+              <w:left w:val="single" w:sz="8" w:space="0" w:color="auto"/>
+              <w:bottom w:val="single" w:sz="8" w:space="0" w:color="auto"/>
+              <w:right w:val="single" w:sz="8" w:space="0" w:color="auto"/>
+            </w:tcBorders>
+            <w:shd w:val="clear" w:color="auto" w:fill="C9DAF8"/>
+            <w:vAlign w:val="bottom"/>
+          </w:tcPr>
+          <w:p>
+            <w:pPr>
+              <w:spacing w:line="0" w:lineRule="atLeast"/>
+              <w:rPr>
+                <w:rFonts w:ascii="Times New Roman" w:eastAsia="Times New Roman" w:hAnsi="Times New Roman"/>
+                <w:sz w:val="6"/>
+              </w:rPr>
+            </w:pPr>
+          </w:p>
+        </w:tc>
+        <w:tc>
+          <w:tcPr>
+            <w:tcW w:w="962" w:type="dxa"/>
+            <w:gridSpan w:val="2"/>
+            <w:tcBorders>
+              <w:bottom w:val="single" w:sz="8" w:space="0" w:color="auto"/>
+              <w:right w:val="single" w:sz="8" w:space="0" w:color="auto"/>
+            </w:tcBorders>
+            <w:shd w:val="clear" w:color="auto" w:fill="auto"/>
+            <w:vAlign w:val="bottom"/>
+          </w:tcPr>
+          <w:p>
+            <w:pPr>
+              <w:spacing w:line="0" w:lineRule="atLeast"/>
+              <w:rPr>
+                <w:rFonts w:ascii="Times New Roman" w:eastAsia="Times New Roman" w:hAnsi="Times New Roman"/>
+                <w:sz w:val="6"/>
+              </w:rPr>
+            </w:pPr>
+          </w:p>
+        </w:tc>
+        <w:tc>
+          <w:tcPr>
+            <w:tcW w:w="4708" w:type="dxa"/>
+            <w:tcBorders>
+              <w:bottom w:val="single" w:sz="8" w:space="0" w:color="auto"/>
+              <w:right w:val="single" w:sz="8" w:space="0" w:color="auto"/>
+            </w:tcBorders>
+            <w:shd w:val="clear" w:color="auto" w:fill="auto"/>
+            <w:vAlign w:val="bottom"/>
+          </w:tcPr>
+          <w:p>
+            <w:pPr>
+              <w:spacing w:line="0" w:lineRule="atLeast"/>
+              <w:rPr>
+                <w:rFonts w:ascii="Times New Roman" w:eastAsia="Times New Roman" w:hAnsi="Times New Roman"/>
+                <w:sz w:val="6"/>
+              </w:rPr>
+            </w:pPr>
+          </w:p>
+        </w:tc>
+      </w:tr>
+      <w:tr>
+        <w:trPr>
+          <w:trHeight w:val="463"/>
+        </w:trPr>
+        <w:tc>
+          <w:tcPr>
+            <w:tcW w:w="2390" w:type="dxa"/>
+            <w:vMerge w:val="restart"/>
+            <w:tcBorders>
+              <w:top w:val="single" w:sz="8" w:space="0" w:color="auto"/>
+              <w:left w:val="single" w:sz="8" w:space="0" w:color="auto"/>
+              <w:right w:val="single" w:sz="8" w:space="0" w:color="auto"/>
+            </w:tcBorders>
+            <w:shd w:val="clear" w:color="auto" w:fill="C9DAF8"/>
+            <w:vAlign w:val="bottom"/>
+          </w:tcPr>
+          <w:p>
+            <w:pPr>
+              <w:spacing w:line="0" w:lineRule="atLeast"/>
+              <w:ind w:left="120"/>
+              <w:rPr>
+                <w:rFonts w:ascii="Times New Roman" w:eastAsia="Times New Roman" w:hAnsi="Times New Roman"/>
+                <w:b/>
+                <w:sz w:val="24"/>
+              </w:rPr>
+            </w:pPr>
+            <w:r>
+              <w:rPr>
+                <w:rFonts w:ascii="Times New Roman" w:eastAsia="Times New Roman" w:hAnsi="Times New Roman"/>
+                <w:b/>
+                <w:sz w:val="24"/>
+              </w:rPr>
+              <w:t>Rendimiento</w:t>
+            </w:r>
+          </w:p>
+        </w:tc>
+        <w:tc>
+          <w:tcPr>
+            <w:tcW w:w="905" w:type="dxa"/>
+            <w:tcBorders>
+              <w:top w:val="single" w:sz="8" w:space="0" w:color="auto"/>
+              <w:right w:val="single" w:sz="8" w:space="0" w:color="auto"/>
+            </w:tcBorders>
+            <w:shd w:val="clear" w:color="auto" w:fill="auto"/>
+            <w:vAlign w:val="bottom"/>
+          </w:tcPr>
+          <w:p>
+            <w:pPr>
+              <w:spacing w:line="0" w:lineRule="atLeast"/>
+              <w:ind w:left="100"/>
+              <w:rPr>
+                <w:rFonts w:ascii="Times New Roman" w:eastAsia="Times New Roman" w:hAnsi="Times New Roman"/>
+                <w:sz w:val="24"/>
+              </w:rPr>
+            </w:pPr>
+            <w:r>
+              <w:rPr>
+                <w:rFonts w:ascii="Times New Roman" w:eastAsia="Times New Roman" w:hAnsi="Times New Roman"/>
+                <w:sz w:val="24"/>
+              </w:rPr>
+              <w:t>Paso</w:t>
+            </w:r>
+          </w:p>
+        </w:tc>
+        <w:tc>
+          <w:tcPr>
+            <w:tcW w:w="4765" w:type="dxa"/>
+            <w:gridSpan w:val="2"/>
+            <w:tcBorders>
+              <w:top w:val="single" w:sz="8" w:space="0" w:color="auto"/>
+              <w:right w:val="single" w:sz="8" w:space="0" w:color="auto"/>
+            </w:tcBorders>
+            <w:shd w:val="clear" w:color="auto" w:fill="auto"/>
+            <w:vAlign w:val="bottom"/>
+          </w:tcPr>
+          <w:p>
+            <w:pPr>
+              <w:spacing w:line="0" w:lineRule="atLeast"/>
+              <w:ind w:left="80"/>
+              <w:rPr>
+                <w:rFonts w:ascii="Times New Roman" w:eastAsia="Times New Roman" w:hAnsi="Times New Roman"/>
+                <w:sz w:val="24"/>
+              </w:rPr>
+            </w:pPr>
+            <w:r>
+              <w:rPr>
+                <w:rFonts w:ascii="Times New Roman" w:eastAsia="Times New Roman" w:hAnsi="Times New Roman"/>
+                <w:sz w:val="24"/>
+              </w:rPr>
+              <w:t>Cuota de Tiempo</w:t>
+            </w:r>
+          </w:p>
+        </w:tc>
+      </w:tr>
+      <w:tr>
+        <w:trPr>
+          <w:trHeight w:val="90"/>
+        </w:trPr>
+        <w:tc>
+          <w:tcPr>
+            <w:tcW w:w="2390" w:type="dxa"/>
+            <w:vMerge/>
+            <w:tcBorders>
+              <w:left w:val="single" w:sz="8" w:space="0" w:color="auto"/>
+              <w:bottom w:val="single" w:sz="8" w:space="0" w:color="auto"/>
+              <w:right w:val="single" w:sz="8" w:space="0" w:color="auto"/>
+            </w:tcBorders>
+            <w:shd w:val="clear" w:color="auto" w:fill="C9DAF8"/>
+            <w:vAlign w:val="bottom"/>
+          </w:tcPr>
+          <w:p>
+            <w:pPr>
+              <w:spacing w:line="0" w:lineRule="atLeast"/>
+              <w:ind w:left="120"/>
+              <w:rPr>
+                <w:rFonts w:ascii="Times New Roman" w:eastAsia="Times New Roman" w:hAnsi="Times New Roman"/>
+                <w:sz w:val="7"/>
+              </w:rPr>
+            </w:pPr>
+          </w:p>
+        </w:tc>
+        <w:tc>
+          <w:tcPr>
+            <w:tcW w:w="905" w:type="dxa"/>
+            <w:tcBorders>
+              <w:bottom w:val="single" w:sz="8" w:space="0" w:color="auto"/>
+              <w:right w:val="single" w:sz="8" w:space="0" w:color="auto"/>
+            </w:tcBorders>
+            <w:shd w:val="clear" w:color="auto" w:fill="auto"/>
+            <w:vAlign w:val="bottom"/>
+          </w:tcPr>
+          <w:p>
+            <w:pPr>
+              <w:spacing w:line="0" w:lineRule="atLeast"/>
+              <w:rPr>
+                <w:rFonts w:ascii="Times New Roman" w:eastAsia="Times New Roman" w:hAnsi="Times New Roman"/>
+                <w:sz w:val="7"/>
+              </w:rPr>
+            </w:pPr>
+          </w:p>
+        </w:tc>
+        <w:tc>
+          <w:tcPr>
+            <w:tcW w:w="4765" w:type="dxa"/>
+            <w:gridSpan w:val="2"/>
+            <w:tcBorders>
+              <w:bottom w:val="single" w:sz="8" w:space="0" w:color="auto"/>
+              <w:right w:val="single" w:sz="8" w:space="0" w:color="auto"/>
+            </w:tcBorders>
+            <w:shd w:val="clear" w:color="auto" w:fill="auto"/>
+            <w:vAlign w:val="bottom"/>
+          </w:tcPr>
+          <w:p>
+            <w:pPr>
+              <w:spacing w:line="0" w:lineRule="atLeast"/>
+              <w:rPr>
+                <w:rFonts w:ascii="Times New Roman" w:eastAsia="Times New Roman" w:hAnsi="Times New Roman"/>
+                <w:sz w:val="7"/>
+              </w:rPr>
+            </w:pPr>
+          </w:p>
+        </w:tc>
+      </w:tr>
+      <w:tr>
+        <w:trPr>
+          <w:trHeight w:val="189"/>
+        </w:trPr>
+        <w:tc>
+          <w:tcPr>
+            <w:tcW w:w="2390" w:type="dxa"/>
+            <w:vMerge/>
+            <w:tcBorders>
+              <w:left w:val="single" w:sz="8" w:space="0" w:color="auto"/>
+              <w:right w:val="single" w:sz="8" w:space="0" w:color="auto"/>
+            </w:tcBorders>
+            <w:shd w:val="clear" w:color="auto" w:fill="C9DAF8"/>
+            <w:vAlign w:val="bottom"/>
+          </w:tcPr>
+          <w:p>
+            <w:pPr>
+              <w:spacing w:line="0" w:lineRule="atLeast"/>
+              <w:ind w:left="120"/>
+              <w:rPr>
+                <w:rFonts w:ascii="Times New Roman" w:eastAsia="Times New Roman" w:hAnsi="Times New Roman"/>
+                <w:sz w:val="14"/>
+              </w:rPr>
+            </w:pPr>
+          </w:p>
+        </w:tc>
+        <w:tc>
+          <w:tcPr>
+            <w:tcW w:w="905" w:type="dxa"/>
+            <w:vMerge w:val="restart"/>
+            <w:tcBorders>
+              <w:right w:val="single" w:sz="8" w:space="0" w:color="auto"/>
+            </w:tcBorders>
+            <w:shd w:val="clear" w:color="auto" w:fill="auto"/>
+            <w:vAlign w:val="bottom"/>
+          </w:tcPr>
+          <w:p>
+            <w:pPr>
+              <w:spacing w:line="0" w:lineRule="atLeast"/>
+              <w:ind w:left="100"/>
+              <w:rPr>
+                <w:rFonts w:ascii="Times New Roman" w:eastAsia="Times New Roman" w:hAnsi="Times New Roman"/>
+                <w:sz w:val="24"/>
+              </w:rPr>
+            </w:pPr>
+            <w:r>
+              <w:rPr>
+                <w:rFonts w:ascii="Times New Roman" w:eastAsia="Times New Roman" w:hAnsi="Times New Roman"/>
+                <w:sz w:val="24"/>
+              </w:rPr>
+              <w:t>P1</w:t>
+            </w:r>
+          </w:p>
+        </w:tc>
+        <w:tc>
+          <w:tcPr>
+            <w:tcW w:w="4765" w:type="dxa"/>
+            <w:gridSpan w:val="2"/>
+            <w:vMerge w:val="restart"/>
+            <w:tcBorders>
+              <w:right w:val="single" w:sz="8" w:space="0" w:color="auto"/>
+            </w:tcBorders>
+            <w:shd w:val="clear" w:color="auto" w:fill="auto"/>
+            <w:vAlign w:val="bottom"/>
+          </w:tcPr>
+          <w:p>
+            <w:pPr>
+              <w:spacing w:line="0" w:lineRule="atLeast"/>
+              <w:ind w:left="80"/>
+              <w:rPr>
+                <w:rFonts w:ascii="Times New Roman" w:eastAsia="Times New Roman" w:hAnsi="Times New Roman"/>
+                <w:sz w:val="24"/>
+              </w:rPr>
+            </w:pPr>
+            <w:r>
+              <w:rPr>
+                <w:rFonts w:ascii="Times New Roman" w:eastAsia="Times New Roman" w:hAnsi="Times New Roman"/>
+                <w:sz w:val="24"/>
+              </w:rPr>
+              <w:t>30 segundos</w:t>
+            </w:r>
+          </w:p>
+        </w:tc>
+      </w:tr>
+      <w:tr>
+        <w:trPr>
+          <w:trHeight w:val="249"/>
+        </w:trPr>
+        <w:tc>
+          <w:tcPr>
+            <w:tcW w:w="2390" w:type="dxa"/>
+            <w:tcBorders>
+              <w:left w:val="single" w:sz="8" w:space="0" w:color="auto"/>
+              <w:right w:val="single" w:sz="8" w:space="0" w:color="auto"/>
+            </w:tcBorders>
+            <w:shd w:val="clear" w:color="auto" w:fill="C9DAF8"/>
+            <w:vAlign w:val="bottom"/>
+          </w:tcPr>
+          <w:p>
+            <w:pPr>
+              <w:spacing w:line="0" w:lineRule="atLeast"/>
+              <w:ind w:left="120"/>
+              <w:rPr>
+                <w:rFonts w:ascii="Times New Roman" w:eastAsia="Times New Roman" w:hAnsi="Times New Roman"/>
+                <w:sz w:val="19"/>
+              </w:rPr>
+            </w:pPr>
+          </w:p>
+        </w:tc>
+        <w:tc>
+          <w:tcPr>
+            <w:tcW w:w="905" w:type="dxa"/>
+            <w:vMerge/>
+            <w:tcBorders>
+              <w:right w:val="single" w:sz="8" w:space="0" w:color="auto"/>
+            </w:tcBorders>
+            <w:shd w:val="clear" w:color="auto" w:fill="auto"/>
+            <w:vAlign w:val="bottom"/>
+          </w:tcPr>
+          <w:p>
+            <w:pPr>
+              <w:spacing w:line="0" w:lineRule="atLeast"/>
+              <w:rPr>
+                <w:rFonts w:ascii="Times New Roman" w:eastAsia="Times New Roman" w:hAnsi="Times New Roman"/>
+                <w:sz w:val="19"/>
+              </w:rPr>
+            </w:pPr>
+          </w:p>
+        </w:tc>
+        <w:tc>
+          <w:tcPr>
+            <w:tcW w:w="4765" w:type="dxa"/>
+            <w:gridSpan w:val="2"/>
+            <w:vMerge/>
+            <w:tcBorders>
+              <w:right w:val="single" w:sz="8" w:space="0" w:color="auto"/>
+            </w:tcBorders>
+            <w:shd w:val="clear" w:color="auto" w:fill="auto"/>
+            <w:vAlign w:val="bottom"/>
+          </w:tcPr>
+          <w:p>
+            <w:pPr>
+              <w:spacing w:line="0" w:lineRule="atLeast"/>
+              <w:rPr>
+                <w:rFonts w:ascii="Times New Roman" w:eastAsia="Times New Roman" w:hAnsi="Times New Roman"/>
+                <w:sz w:val="19"/>
+              </w:rPr>
+            </w:pPr>
+          </w:p>
+        </w:tc>
+      </w:tr>
+      <w:tr>
+        <w:trPr>
+          <w:trHeight w:val="89"/>
+        </w:trPr>
+        <w:tc>
+          <w:tcPr>
+            <w:tcW w:w="2390" w:type="dxa"/>
+            <w:tcBorders>
+              <w:left w:val="single" w:sz="8" w:space="0" w:color="auto"/>
+              <w:bottom w:val="single" w:sz="8" w:space="0" w:color="C9DAF8"/>
+              <w:right w:val="single" w:sz="8" w:space="0" w:color="auto"/>
+            </w:tcBorders>
+            <w:shd w:val="clear" w:color="auto" w:fill="C9DAF8"/>
+            <w:vAlign w:val="bottom"/>
+          </w:tcPr>
+          <w:p>
+            <w:pPr>
+              <w:spacing w:line="0" w:lineRule="atLeast"/>
+              <w:ind w:left="120"/>
+              <w:rPr>
+                <w:rFonts w:ascii="Times New Roman" w:eastAsia="Times New Roman" w:hAnsi="Times New Roman"/>
+                <w:sz w:val="7"/>
+              </w:rPr>
+            </w:pPr>
+          </w:p>
+        </w:tc>
+        <w:tc>
+          <w:tcPr>
+            <w:tcW w:w="905" w:type="dxa"/>
+            <w:tcBorders>
+              <w:bottom w:val="single" w:sz="8" w:space="0" w:color="auto"/>
+              <w:right w:val="single" w:sz="8" w:space="0" w:color="auto"/>
+            </w:tcBorders>
+            <w:shd w:val="clear" w:color="auto" w:fill="auto"/>
+            <w:vAlign w:val="bottom"/>
+          </w:tcPr>
+          <w:p>
+            <w:pPr>
+              <w:spacing w:line="0" w:lineRule="atLeast"/>
+              <w:rPr>
+                <w:rFonts w:ascii="Times New Roman" w:eastAsia="Times New Roman" w:hAnsi="Times New Roman"/>
+                <w:sz w:val="7"/>
+              </w:rPr>
+            </w:pPr>
+          </w:p>
+        </w:tc>
+        <w:tc>
+          <w:tcPr>
+            <w:tcW w:w="4765" w:type="dxa"/>
+            <w:gridSpan w:val="2"/>
+            <w:tcBorders>
+              <w:bottom w:val="single" w:sz="8" w:space="0" w:color="auto"/>
+              <w:right w:val="single" w:sz="8" w:space="0" w:color="auto"/>
+            </w:tcBorders>
+            <w:shd w:val="clear" w:color="auto" w:fill="auto"/>
+            <w:vAlign w:val="bottom"/>
+          </w:tcPr>
+          <w:p>
+            <w:pPr>
+              <w:spacing w:line="0" w:lineRule="atLeast"/>
+              <w:rPr>
+                <w:rFonts w:ascii="Times New Roman" w:eastAsia="Times New Roman" w:hAnsi="Times New Roman"/>
+                <w:sz w:val="7"/>
+              </w:rPr>
+            </w:pPr>
+          </w:p>
+        </w:tc>
+      </w:tr>
+      <w:tr>
+        <w:trPr>
+          <w:trHeight w:val="442"/>
+        </w:trPr>
+        <w:tc>
+          <w:tcPr>
+            <w:tcW w:w="2390" w:type="dxa"/>
+            <w:tcBorders>
+              <w:left w:val="single" w:sz="8" w:space="0" w:color="auto"/>
+              <w:right w:val="single" w:sz="8" w:space="0" w:color="auto"/>
+            </w:tcBorders>
+            <w:shd w:val="clear" w:color="auto" w:fill="C9DAF8"/>
+            <w:vAlign w:val="bottom"/>
+          </w:tcPr>
+          <w:p>
+            <w:pPr>
+              <w:spacing w:line="0" w:lineRule="atLeast"/>
+              <w:ind w:left="120"/>
+              <w:rPr>
+                <w:rFonts w:ascii="Times New Roman" w:eastAsia="Times New Roman" w:hAnsi="Times New Roman"/>
+                <w:sz w:val="24"/>
+              </w:rPr>
+            </w:pPr>
+          </w:p>
+        </w:tc>
+        <w:tc>
+          <w:tcPr>
+            <w:tcW w:w="905" w:type="dxa"/>
+            <w:tcBorders>
+              <w:right w:val="single" w:sz="8" w:space="0" w:color="auto"/>
+            </w:tcBorders>
+            <w:shd w:val="clear" w:color="auto" w:fill="auto"/>
+            <w:vAlign w:val="bottom"/>
+          </w:tcPr>
+          <w:p>
+            <w:pPr>
+              <w:spacing w:line="0" w:lineRule="atLeast"/>
+              <w:ind w:left="100"/>
+              <w:rPr>
+                <w:rFonts w:ascii="Times New Roman" w:eastAsia="Times New Roman" w:hAnsi="Times New Roman"/>
+                <w:sz w:val="24"/>
+              </w:rPr>
+            </w:pPr>
+            <w:r>
+              <w:rPr>
+                <w:rFonts w:ascii="Times New Roman" w:eastAsia="Times New Roman" w:hAnsi="Times New Roman"/>
+                <w:sz w:val="24"/>
+              </w:rPr>
+              <w:t>P2</w:t>
+            </w:r>
+          </w:p>
+        </w:tc>
+        <w:tc>
+          <w:tcPr>
+            <w:tcW w:w="4765" w:type="dxa"/>
+            <w:gridSpan w:val="2"/>
+            <w:tcBorders>
+              <w:right w:val="single" w:sz="8" w:space="0" w:color="auto"/>
+            </w:tcBorders>
+            <w:shd w:val="clear" w:color="auto" w:fill="auto"/>
+            <w:vAlign w:val="bottom"/>
+          </w:tcPr>
+          <w:p>
+            <w:pPr>
+              <w:spacing w:line="0" w:lineRule="atLeast"/>
+              <w:ind w:left="80"/>
+              <w:rPr>
+                <w:rFonts w:ascii="Times New Roman" w:eastAsia="Times New Roman" w:hAnsi="Times New Roman"/>
+                <w:sz w:val="24"/>
+              </w:rPr>
+            </w:pPr>
+            <w:r>
+              <w:rPr>
+                <w:rFonts w:ascii="Times New Roman" w:eastAsia="Times New Roman" w:hAnsi="Times New Roman"/>
+                <w:sz w:val="24"/>
+              </w:rPr>
+              <w:t>4</w:t>
+            </w:r>
+            <w:r>
+              <w:rPr>
+                <w:rFonts w:ascii="Times New Roman" w:eastAsia="Times New Roman" w:hAnsi="Times New Roman"/>
+                <w:sz w:val="24"/>
+              </w:rPr>
+              <w:t xml:space="preserve"> minutos</w:t>
+            </w:r>
+          </w:p>
+        </w:tc>
+      </w:tr>
+      <w:tr>
+        <w:trPr>
+          <w:trHeight w:val="88"/>
+        </w:trPr>
+        <w:tc>
+          <w:tcPr>
+            <w:tcW w:w="2390" w:type="dxa"/>
+            <w:tcBorders>
+              <w:left w:val="single" w:sz="8" w:space="0" w:color="auto"/>
+              <w:bottom w:val="single" w:sz="8" w:space="0" w:color="C9DAF8"/>
+              <w:right w:val="single" w:sz="8" w:space="0" w:color="auto"/>
+            </w:tcBorders>
+            <w:shd w:val="clear" w:color="auto" w:fill="C9DAF8"/>
+            <w:vAlign w:val="bottom"/>
+          </w:tcPr>
+          <w:p>
+            <w:pPr>
+              <w:spacing w:line="0" w:lineRule="atLeast"/>
+              <w:ind w:left="120"/>
+              <w:rPr>
+                <w:rFonts w:ascii="Times New Roman" w:eastAsia="Times New Roman" w:hAnsi="Times New Roman"/>
+                <w:sz w:val="7"/>
+              </w:rPr>
+            </w:pPr>
+          </w:p>
+        </w:tc>
+        <w:tc>
+          <w:tcPr>
+            <w:tcW w:w="905" w:type="dxa"/>
+            <w:tcBorders>
+              <w:bottom w:val="single" w:sz="8" w:space="0" w:color="auto"/>
+              <w:right w:val="single" w:sz="8" w:space="0" w:color="auto"/>
+            </w:tcBorders>
+            <w:shd w:val="clear" w:color="auto" w:fill="auto"/>
+            <w:vAlign w:val="bottom"/>
+          </w:tcPr>
+          <w:p>
+            <w:pPr>
+              <w:spacing w:line="0" w:lineRule="atLeast"/>
+              <w:rPr>
+                <w:rFonts w:ascii="Times New Roman" w:eastAsia="Times New Roman" w:hAnsi="Times New Roman"/>
+                <w:sz w:val="7"/>
+              </w:rPr>
+            </w:pPr>
+          </w:p>
+        </w:tc>
+        <w:tc>
+          <w:tcPr>
+            <w:tcW w:w="4765" w:type="dxa"/>
+            <w:gridSpan w:val="2"/>
+            <w:tcBorders>
+              <w:bottom w:val="single" w:sz="8" w:space="0" w:color="auto"/>
+              <w:right w:val="single" w:sz="8" w:space="0" w:color="auto"/>
+            </w:tcBorders>
+            <w:shd w:val="clear" w:color="auto" w:fill="auto"/>
+            <w:vAlign w:val="bottom"/>
+          </w:tcPr>
+          <w:p>
+            <w:pPr>
+              <w:spacing w:line="0" w:lineRule="atLeast"/>
+              <w:rPr>
+                <w:rFonts w:ascii="Times New Roman" w:eastAsia="Times New Roman" w:hAnsi="Times New Roman"/>
+                <w:sz w:val="7"/>
+              </w:rPr>
+            </w:pPr>
+          </w:p>
+        </w:tc>
+      </w:tr>
+      <w:tr>
+        <w:trPr>
+          <w:trHeight w:val="443"/>
+        </w:trPr>
+        <w:tc>
+          <w:tcPr>
+            <w:tcW w:w="2390" w:type="dxa"/>
+            <w:tcBorders>
+              <w:left w:val="single" w:sz="8" w:space="0" w:color="auto"/>
+              <w:right w:val="single" w:sz="8" w:space="0" w:color="auto"/>
+            </w:tcBorders>
+            <w:shd w:val="clear" w:color="auto" w:fill="C9DAF8"/>
+            <w:vAlign w:val="bottom"/>
+          </w:tcPr>
+          <w:p>
+            <w:pPr>
+              <w:spacing w:line="0" w:lineRule="atLeast"/>
+              <w:ind w:left="120"/>
+              <w:rPr>
+                <w:rFonts w:ascii="Times New Roman" w:eastAsia="Times New Roman" w:hAnsi="Times New Roman"/>
+                <w:sz w:val="24"/>
+              </w:rPr>
+            </w:pPr>
+          </w:p>
+        </w:tc>
+        <w:tc>
+          <w:tcPr>
+            <w:tcW w:w="905" w:type="dxa"/>
+            <w:tcBorders>
+              <w:right w:val="single" w:sz="8" w:space="0" w:color="auto"/>
+            </w:tcBorders>
+            <w:shd w:val="clear" w:color="auto" w:fill="auto"/>
+            <w:vAlign w:val="bottom"/>
+          </w:tcPr>
+          <w:p>
+            <w:pPr>
+              <w:spacing w:line="0" w:lineRule="atLeast"/>
+              <w:ind w:left="100"/>
+              <w:rPr>
+                <w:rFonts w:ascii="Times New Roman" w:eastAsia="Times New Roman" w:hAnsi="Times New Roman"/>
+                <w:sz w:val="24"/>
+              </w:rPr>
+            </w:pPr>
+            <w:r>
+              <w:rPr>
+                <w:rFonts w:ascii="Times New Roman" w:eastAsia="Times New Roman" w:hAnsi="Times New Roman"/>
+                <w:sz w:val="24"/>
+              </w:rPr>
+              <w:t>P3</w:t>
+            </w:r>
+          </w:p>
+        </w:tc>
+        <w:tc>
+          <w:tcPr>
+            <w:tcW w:w="4765" w:type="dxa"/>
+            <w:gridSpan w:val="2"/>
+            <w:tcBorders>
+              <w:right w:val="single" w:sz="8" w:space="0" w:color="auto"/>
+            </w:tcBorders>
+            <w:shd w:val="clear" w:color="auto" w:fill="auto"/>
+            <w:vAlign w:val="bottom"/>
+          </w:tcPr>
+          <w:p>
+            <w:pPr>
+              <w:spacing w:line="0" w:lineRule="atLeast"/>
+              <w:ind w:left="80"/>
+              <w:rPr>
+                <w:rFonts w:ascii="Times New Roman" w:eastAsia="Times New Roman" w:hAnsi="Times New Roman"/>
+                <w:sz w:val="24"/>
+              </w:rPr>
+            </w:pPr>
+            <w:r>
+              <w:rPr>
+                <w:rFonts w:ascii="Times New Roman" w:eastAsia="Times New Roman" w:hAnsi="Times New Roman"/>
+                <w:sz w:val="24"/>
+              </w:rPr>
+              <w:t>20</w:t>
+            </w:r>
+            <w:r>
+              <w:rPr>
+                <w:rFonts w:ascii="Times New Roman" w:eastAsia="Times New Roman" w:hAnsi="Times New Roman"/>
+                <w:sz w:val="24"/>
+              </w:rPr>
+              <w:t xml:space="preserve"> segundos</w:t>
+            </w:r>
+          </w:p>
+        </w:tc>
+      </w:tr>
+      <w:tr>
+        <w:trPr>
+          <w:trHeight w:val="87"/>
+        </w:trPr>
+        <w:tc>
+          <w:tcPr>
+            <w:tcW w:w="2390" w:type="dxa"/>
+            <w:tcBorders>
+              <w:left w:val="single" w:sz="8" w:space="0" w:color="auto"/>
+              <w:bottom w:val="single" w:sz="8" w:space="0" w:color="auto"/>
+              <w:right w:val="single" w:sz="8" w:space="0" w:color="auto"/>
+            </w:tcBorders>
+            <w:shd w:val="clear" w:color="auto" w:fill="C9DAF8"/>
+            <w:vAlign w:val="bottom"/>
+          </w:tcPr>
+          <w:p>
+            <w:pPr>
+              <w:spacing w:line="0" w:lineRule="atLeast"/>
+              <w:ind w:left="120"/>
+              <w:rPr>
+                <w:rFonts w:ascii="Times New Roman" w:eastAsia="Times New Roman" w:hAnsi="Times New Roman"/>
+                <w:sz w:val="7"/>
+              </w:rPr>
+            </w:pPr>
+          </w:p>
+        </w:tc>
+        <w:tc>
+          <w:tcPr>
+            <w:tcW w:w="905" w:type="dxa"/>
+            <w:tcBorders>
+              <w:bottom w:val="single" w:sz="8" w:space="0" w:color="auto"/>
+              <w:right w:val="single" w:sz="8" w:space="0" w:color="auto"/>
+            </w:tcBorders>
+            <w:shd w:val="clear" w:color="auto" w:fill="auto"/>
+            <w:vAlign w:val="bottom"/>
+          </w:tcPr>
+          <w:p>
+            <w:pPr>
+              <w:spacing w:line="0" w:lineRule="atLeast"/>
+              <w:rPr>
+                <w:rFonts w:ascii="Times New Roman" w:eastAsia="Times New Roman" w:hAnsi="Times New Roman"/>
+                <w:sz w:val="7"/>
+              </w:rPr>
+            </w:pPr>
+          </w:p>
+        </w:tc>
+        <w:tc>
+          <w:tcPr>
+            <w:tcW w:w="4765" w:type="dxa"/>
+            <w:gridSpan w:val="2"/>
+            <w:tcBorders>
+              <w:bottom w:val="single" w:sz="8" w:space="0" w:color="auto"/>
+              <w:right w:val="single" w:sz="8" w:space="0" w:color="auto"/>
+            </w:tcBorders>
+            <w:shd w:val="clear" w:color="auto" w:fill="auto"/>
+            <w:vAlign w:val="bottom"/>
+          </w:tcPr>
+          <w:p>
+            <w:pPr>
+              <w:spacing w:line="0" w:lineRule="atLeast"/>
+              <w:rPr>
+                <w:rFonts w:ascii="Times New Roman" w:eastAsia="Times New Roman" w:hAnsi="Times New Roman"/>
+                <w:sz w:val="7"/>
+              </w:rPr>
+            </w:pPr>
+          </w:p>
+        </w:tc>
+      </w:tr>
+      <w:tr>
+        <w:trPr>
+          <w:trHeight w:val="335"/>
+        </w:trPr>
+        <w:tc>
+          <w:tcPr>
+            <w:tcW w:w="2390" w:type="dxa"/>
+            <w:tcBorders>
+              <w:left w:val="single" w:sz="8" w:space="0" w:color="auto"/>
+              <w:right w:val="single" w:sz="8" w:space="0" w:color="auto"/>
+            </w:tcBorders>
+            <w:shd w:val="clear" w:color="auto" w:fill="C9DAF8"/>
+            <w:vAlign w:val="bottom"/>
+          </w:tcPr>
+          <w:p>
+            <w:pPr>
+              <w:spacing w:line="0" w:lineRule="atLeast"/>
+              <w:ind w:left="120"/>
+              <w:rPr>
+                <w:rFonts w:ascii="Times New Roman" w:eastAsia="Times New Roman" w:hAnsi="Times New Roman"/>
+                <w:b/>
+                <w:sz w:val="24"/>
+              </w:rPr>
+            </w:pPr>
+            <w:r>
+              <w:rPr>
+                <w:rFonts w:ascii="Times New Roman" w:eastAsia="Times New Roman" w:hAnsi="Times New Roman"/>
+                <w:b/>
+                <w:sz w:val="24"/>
+              </w:rPr>
+              <w:t>Frecuencia</w:t>
+            </w:r>
+          </w:p>
+        </w:tc>
+        <w:tc>
+          <w:tcPr>
+            <w:tcW w:w="5670" w:type="dxa"/>
+            <w:gridSpan w:val="3"/>
+            <w:tcBorders>
+              <w:right w:val="single" w:sz="8" w:space="0" w:color="auto"/>
+            </w:tcBorders>
+            <w:shd w:val="clear" w:color="auto" w:fill="auto"/>
+            <w:vAlign w:val="bottom"/>
+          </w:tcPr>
+          <w:p>
+            <w:pPr>
+              <w:spacing w:line="0" w:lineRule="atLeast"/>
+              <w:rPr>
+                <w:rFonts w:ascii="Times New Roman" w:eastAsia="Times New Roman" w:hAnsi="Times New Roman"/>
+                <w:sz w:val="24"/>
+              </w:rPr>
+            </w:pPr>
+            <w:r>
+              <w:rPr>
+                <w:rFonts w:ascii="Times New Roman" w:eastAsia="Times New Roman" w:hAnsi="Times New Roman"/>
+                <w:sz w:val="24"/>
+              </w:rPr>
+              <w:t xml:space="preserve"> </w:t>
+            </w:r>
+            <w:r>
+              <w:rPr>
+                <w:rFonts w:ascii="Times New Roman" w:eastAsia="Times New Roman" w:hAnsi="Times New Roman"/>
+                <w:sz w:val="24"/>
+              </w:rPr>
+              <w:t>Una vez cada 6 meses.</w:t>
+            </w:r>
+          </w:p>
+        </w:tc>
+      </w:tr>
+      <w:tr>
+        <w:trPr>
+          <w:trHeight w:val="86"/>
+        </w:trPr>
+        <w:tc>
+          <w:tcPr>
+            <w:tcW w:w="2390" w:type="dxa"/>
+            <w:tcBorders>
+              <w:left w:val="single" w:sz="8" w:space="0" w:color="auto"/>
+              <w:bottom w:val="single" w:sz="8" w:space="0" w:color="auto"/>
+              <w:right w:val="single" w:sz="8" w:space="0" w:color="auto"/>
+            </w:tcBorders>
+            <w:shd w:val="clear" w:color="auto" w:fill="C9DAF8"/>
+            <w:vAlign w:val="bottom"/>
+          </w:tcPr>
+          <w:p>
+            <w:pPr>
+              <w:spacing w:line="0" w:lineRule="atLeast"/>
+              <w:ind w:left="120"/>
+              <w:rPr>
+                <w:rFonts w:ascii="Times New Roman" w:eastAsia="Times New Roman" w:hAnsi="Times New Roman"/>
+                <w:sz w:val="6"/>
+              </w:rPr>
+            </w:pPr>
+          </w:p>
+        </w:tc>
+        <w:tc>
+          <w:tcPr>
+            <w:tcW w:w="905" w:type="dxa"/>
+            <w:tcBorders>
+              <w:bottom w:val="single" w:sz="8" w:space="0" w:color="auto"/>
+            </w:tcBorders>
+            <w:shd w:val="clear" w:color="auto" w:fill="auto"/>
+            <w:vAlign w:val="bottom"/>
+          </w:tcPr>
+          <w:p>
+            <w:pPr>
+              <w:spacing w:line="0" w:lineRule="atLeast"/>
+              <w:rPr>
+                <w:rFonts w:ascii="Times New Roman" w:eastAsia="Times New Roman" w:hAnsi="Times New Roman"/>
+                <w:sz w:val="6"/>
+              </w:rPr>
+            </w:pPr>
+          </w:p>
+        </w:tc>
+        <w:tc>
+          <w:tcPr>
+            <w:tcW w:w="4765" w:type="dxa"/>
+            <w:gridSpan w:val="2"/>
+            <w:tcBorders>
+              <w:bottom w:val="single" w:sz="8" w:space="0" w:color="auto"/>
+              <w:right w:val="single" w:sz="8" w:space="0" w:color="auto"/>
+            </w:tcBorders>
+            <w:shd w:val="clear" w:color="auto" w:fill="auto"/>
+            <w:vAlign w:val="bottom"/>
+          </w:tcPr>
+          <w:p>
+            <w:pPr>
+              <w:spacing w:line="0" w:lineRule="atLeast"/>
+              <w:rPr>
+                <w:rFonts w:ascii="Times New Roman" w:eastAsia="Times New Roman" w:hAnsi="Times New Roman"/>
+                <w:sz w:val="6"/>
+              </w:rPr>
+            </w:pPr>
+          </w:p>
+        </w:tc>
+      </w:tr>
+      <w:tr>
+        <w:trPr>
+          <w:trHeight w:val="445"/>
+        </w:trPr>
+        <w:tc>
+          <w:tcPr>
+            <w:tcW w:w="2390" w:type="dxa"/>
+            <w:tcBorders>
+              <w:left w:val="single" w:sz="8" w:space="0" w:color="auto"/>
+              <w:right w:val="single" w:sz="8" w:space="0" w:color="auto"/>
+            </w:tcBorders>
+            <w:shd w:val="clear" w:color="auto" w:fill="C9DAF8"/>
+            <w:vAlign w:val="bottom"/>
+          </w:tcPr>
+          <w:p>
+            <w:pPr>
+              <w:spacing w:line="0" w:lineRule="atLeast"/>
+              <w:ind w:left="120"/>
+              <w:rPr>
+                <w:rFonts w:ascii="Times New Roman" w:eastAsia="Times New Roman" w:hAnsi="Times New Roman"/>
+                <w:b/>
+                <w:sz w:val="24"/>
+              </w:rPr>
+            </w:pPr>
+            <w:r>
+              <w:rPr>
+                <w:rFonts w:ascii="Times New Roman" w:eastAsia="Times New Roman" w:hAnsi="Times New Roman"/>
+                <w:b/>
+                <w:sz w:val="24"/>
+              </w:rPr>
+              <w:t>Importancia</w:t>
+            </w:r>
+          </w:p>
+        </w:tc>
+        <w:tc>
+          <w:tcPr>
+            <w:tcW w:w="905" w:type="dxa"/>
+            <w:shd w:val="clear" w:color="auto" w:fill="auto"/>
+            <w:vAlign w:val="bottom"/>
+          </w:tcPr>
+          <w:p>
+            <w:pPr>
+              <w:spacing w:line="0" w:lineRule="atLeast"/>
+              <w:ind w:left="100"/>
+              <w:rPr>
+                <w:rFonts w:ascii="Times New Roman" w:eastAsia="Times New Roman" w:hAnsi="Times New Roman"/>
+                <w:sz w:val="24"/>
+              </w:rPr>
+            </w:pPr>
+            <w:r>
+              <w:rPr>
+                <w:rFonts w:ascii="Times New Roman" w:eastAsia="Times New Roman" w:hAnsi="Times New Roman"/>
+                <w:sz w:val="24"/>
+              </w:rPr>
+              <w:t>Alta</w:t>
+            </w:r>
+            <w:r>
+              <w:rPr>
+                <w:rFonts w:ascii="Times New Roman" w:eastAsia="Times New Roman" w:hAnsi="Times New Roman"/>
+                <w:sz w:val="24"/>
+              </w:rPr>
+              <w:t>.</w:t>
+            </w:r>
+          </w:p>
+        </w:tc>
+        <w:tc>
+          <w:tcPr>
+            <w:tcW w:w="4765" w:type="dxa"/>
+            <w:gridSpan w:val="2"/>
+            <w:tcBorders>
+              <w:right w:val="single" w:sz="8" w:space="0" w:color="auto"/>
+            </w:tcBorders>
+            <w:shd w:val="clear" w:color="auto" w:fill="auto"/>
+            <w:vAlign w:val="bottom"/>
+          </w:tcPr>
+          <w:p>
+            <w:pPr>
+              <w:spacing w:line="0" w:lineRule="atLeast"/>
+              <w:rPr>
+                <w:rFonts w:ascii="Times New Roman" w:eastAsia="Times New Roman" w:hAnsi="Times New Roman"/>
+                <w:sz w:val="24"/>
+              </w:rPr>
+            </w:pPr>
+          </w:p>
+        </w:tc>
+      </w:tr>
+      <w:tr>
+        <w:trPr>
+          <w:trHeight w:val="68"/>
+        </w:trPr>
+        <w:tc>
+          <w:tcPr>
+            <w:tcW w:w="2390" w:type="dxa"/>
+            <w:tcBorders>
+              <w:left w:val="single" w:sz="8" w:space="0" w:color="auto"/>
+              <w:bottom w:val="single" w:sz="8" w:space="0" w:color="auto"/>
+              <w:right w:val="single" w:sz="8" w:space="0" w:color="auto"/>
+            </w:tcBorders>
+            <w:shd w:val="clear" w:color="auto" w:fill="C9DAF8"/>
+            <w:vAlign w:val="bottom"/>
+          </w:tcPr>
+          <w:p>
+            <w:pPr>
+              <w:spacing w:line="0" w:lineRule="atLeast"/>
+              <w:ind w:left="120"/>
+              <w:rPr>
+                <w:rFonts w:ascii="Times New Roman" w:eastAsia="Times New Roman" w:hAnsi="Times New Roman"/>
+                <w:sz w:val="6"/>
+              </w:rPr>
+            </w:pPr>
+          </w:p>
+        </w:tc>
+        <w:tc>
+          <w:tcPr>
+            <w:tcW w:w="5670" w:type="dxa"/>
+            <w:gridSpan w:val="3"/>
+            <w:tcBorders>
+              <w:bottom w:val="single" w:sz="8" w:space="0" w:color="auto"/>
+              <w:right w:val="single" w:sz="8" w:space="0" w:color="auto"/>
+            </w:tcBorders>
+            <w:shd w:val="clear" w:color="auto" w:fill="auto"/>
+            <w:vAlign w:val="bottom"/>
+          </w:tcPr>
+          <w:p>
+            <w:pPr>
+              <w:spacing w:line="0" w:lineRule="atLeast"/>
+              <w:rPr>
+                <w:rFonts w:ascii="Times New Roman" w:eastAsia="Times New Roman" w:hAnsi="Times New Roman"/>
+                <w:sz w:val="6"/>
+              </w:rPr>
+            </w:pPr>
+          </w:p>
+        </w:tc>
+      </w:tr>
+      <w:tr>
+        <w:trPr>
+          <w:trHeight w:val="350"/>
+        </w:trPr>
+        <w:tc>
+          <w:tcPr>
+            <w:tcW w:w="2390" w:type="dxa"/>
+            <w:tcBorders>
+              <w:left w:val="single" w:sz="8" w:space="0" w:color="auto"/>
+              <w:bottom w:val="single" w:sz="4" w:space="0" w:color="auto"/>
+              <w:right w:val="single" w:sz="8" w:space="0" w:color="auto"/>
+            </w:tcBorders>
+            <w:shd w:val="clear" w:color="auto" w:fill="C9DAF8"/>
+            <w:vAlign w:val="bottom"/>
+          </w:tcPr>
+          <w:p>
+            <w:pPr>
+              <w:spacing w:line="0" w:lineRule="atLeast"/>
+              <w:ind w:left="120"/>
+              <w:rPr>
+                <w:rFonts w:ascii="Times New Roman" w:eastAsia="Times New Roman" w:hAnsi="Times New Roman"/>
+                <w:b/>
+                <w:sz w:val="24"/>
+              </w:rPr>
+            </w:pPr>
+            <w:r>
+              <w:rPr>
+                <w:rFonts w:ascii="Times New Roman" w:eastAsia="Times New Roman" w:hAnsi="Times New Roman"/>
+                <w:b/>
+                <w:sz w:val="24"/>
+              </w:rPr>
+              <w:t>Entrada</w:t>
+            </w:r>
+            <w:r>
+              <w:rPr>
+                <w:rFonts w:ascii="Times New Roman" w:eastAsia="Times New Roman" w:hAnsi="Times New Roman"/>
+                <w:b/>
+                <w:sz w:val="24"/>
+              </w:rPr>
+              <w:br/>
+            </w:r>
+          </w:p>
+        </w:tc>
+        <w:tc>
+          <w:tcPr>
+            <w:tcW w:w="5670" w:type="dxa"/>
+            <w:gridSpan w:val="3"/>
+            <w:tcBorders>
+              <w:bottom w:val="single" w:sz="4" w:space="0" w:color="auto"/>
+              <w:right w:val="single" w:sz="8" w:space="0" w:color="auto"/>
+            </w:tcBorders>
+            <w:shd w:val="clear" w:color="auto" w:fill="auto"/>
+            <w:vAlign w:val="bottom"/>
+          </w:tcPr>
+          <w:p>
+            <w:pPr>
+              <w:spacing w:line="0" w:lineRule="atLeast"/>
+              <w:ind w:left="100"/>
+              <w:rPr>
+                <w:rFonts w:ascii="Times New Roman" w:eastAsia="Times New Roman" w:hAnsi="Times New Roman"/>
+                <w:sz w:val="24"/>
+              </w:rPr>
+            </w:pPr>
+            <w:r>
+              <w:rPr>
+                <w:rFonts w:ascii="Times New Roman" w:eastAsia="Times New Roman" w:hAnsi="Times New Roman"/>
+                <w:sz w:val="24"/>
+              </w:rPr>
+              <w:t xml:space="preserve">Ingresar </w:t>
+            </w:r>
+            <w:r>
+              <w:rPr>
+                <w:rFonts w:ascii="Times New Roman" w:eastAsia="Times New Roman" w:hAnsi="Times New Roman"/>
+                <w:sz w:val="24"/>
+              </w:rPr>
+              <w:t>datos: correo y contraseña.</w:t>
+            </w:r>
+            <w:r>
+              <w:rPr>
+                <w:rFonts w:ascii="Times New Roman" w:eastAsia="Times New Roman" w:hAnsi="Times New Roman"/>
+                <w:sz w:val="24"/>
+              </w:rPr>
+              <w:br/>
+            </w:r>
+          </w:p>
+        </w:tc>
+      </w:tr>
+      <w:tr>
+        <w:trPr>
+          <w:trHeight w:val="408"/>
+        </w:trPr>
+        <w:tc>
+          <w:tcPr>
+            <w:tcW w:w="2390" w:type="dxa"/>
+            <w:tcBorders>
+              <w:top w:val="single" w:sz="4" w:space="0" w:color="auto"/>
+              <w:left w:val="single" w:sz="8" w:space="0" w:color="auto"/>
+              <w:right w:val="single" w:sz="8" w:space="0" w:color="auto"/>
+            </w:tcBorders>
+            <w:shd w:val="clear" w:color="auto" w:fill="C9DAF8"/>
+            <w:vAlign w:val="bottom"/>
+          </w:tcPr>
+          <w:p>
+            <w:pPr>
+              <w:spacing w:line="0" w:lineRule="atLeast"/>
+              <w:ind w:left="120"/>
+              <w:rPr>
+                <w:rFonts w:ascii="Times New Roman" w:eastAsia="Times New Roman" w:hAnsi="Times New Roman"/>
+                <w:b/>
+                <w:sz w:val="24"/>
+              </w:rPr>
+            </w:pPr>
+            <w:r>
+              <w:rPr>
+                <w:rFonts w:ascii="Times New Roman" w:eastAsia="Times New Roman" w:hAnsi="Times New Roman"/>
+                <w:b/>
+                <w:sz w:val="24"/>
+              </w:rPr>
+              <w:t>Salida</w:t>
+            </w:r>
+          </w:p>
+        </w:tc>
+        <w:tc>
+          <w:tcPr>
+            <w:tcW w:w="5670" w:type="dxa"/>
+            <w:gridSpan w:val="3"/>
+            <w:tcBorders>
+              <w:top w:val="single" w:sz="4" w:space="0" w:color="auto"/>
+              <w:right w:val="single" w:sz="8" w:space="0" w:color="auto"/>
+            </w:tcBorders>
+            <w:shd w:val="clear" w:color="auto" w:fill="auto"/>
+            <w:vAlign w:val="bottom"/>
+          </w:tcPr>
+          <w:p>
+            <w:pPr>
+              <w:spacing w:line="0" w:lineRule="atLeast"/>
+              <w:ind w:left="100"/>
+              <w:rPr>
+                <w:rFonts w:ascii="Times New Roman" w:eastAsia="Times New Roman" w:hAnsi="Times New Roman"/>
+                <w:sz w:val="24"/>
+              </w:rPr>
+            </w:pPr>
+            <w:r>
+              <w:rPr>
+                <w:rFonts w:ascii="Times New Roman" w:eastAsia="Times New Roman" w:hAnsi="Times New Roman"/>
+                <w:sz w:val="24"/>
+              </w:rPr>
+              <w:t xml:space="preserve">Registro de un nuevo </w:t>
+            </w:r>
+            <w:r>
+              <w:rPr>
+                <w:rFonts w:ascii="Times New Roman" w:eastAsia="Times New Roman" w:hAnsi="Times New Roman"/>
+                <w:sz w:val="24"/>
+              </w:rPr>
+              <w:t>administrad</w:t>
+            </w:r>
+            <w:r>
+              <w:rPr>
+                <w:rFonts w:ascii="Times New Roman" w:eastAsia="Times New Roman" w:hAnsi="Times New Roman"/>
+                <w:sz w:val="24"/>
+              </w:rPr>
+              <w:t>o</w:t>
+            </w:r>
+            <w:r>
+              <w:rPr>
+                <w:rFonts w:ascii="Times New Roman" w:eastAsia="Times New Roman" w:hAnsi="Times New Roman"/>
+                <w:sz w:val="24"/>
+              </w:rPr>
+              <w:t>r</w:t>
+            </w:r>
+            <w:r>
+              <w:rPr>
+                <w:rFonts w:ascii="Times New Roman" w:eastAsia="Times New Roman" w:hAnsi="Times New Roman"/>
+                <w:sz w:val="24"/>
+              </w:rPr>
+              <w:t>.</w:t>
             </w:r>
           </w:p>
         </w:tc>

</xml_diff>